<commit_message>
Atualização 1 para TP2
Adição dos esqueletos do JUnit e alguns JavaDoc.
</commit_message>
<xml_diff>
--- a/Relatório do Trabalho Prático 2.docx
+++ b/Relatório do Trabalho Prático 2.docx
@@ -1033,6 +1033,8 @@
       <w:r>
         <w:t>Reorganização dos arquivos</w:t>
       </w:r>
+      <w:bookmarkStart w:id="0" w:name="_GoBack"/>
+      <w:bookmarkEnd w:id="0"/>
     </w:p>
     <w:p>
       <w:pPr>
@@ -1079,23 +1081,46 @@
         <w:gridCol w:w="6"/>
       </w:tblGrid>
       <w:tr>
-        <w:tc>
-          <w:tcPr>
-            <w:tcW w:w="8500" w:type="dxa"/>
-            <w:gridSpan w:val="3"/>
-          </w:tcPr>
-          <w:p>
-            <w:pPr>
-              <w:jc w:val="center"/>
-            </w:pPr>
-            <w:r>
-              <w:t>_</w:t>
-            </w:r>
-            <w:proofErr w:type="spellStart"/>
-            <w:r>
-              <w:t>versaoC</w:t>
-            </w:r>
-            <w:proofErr w:type="spellEnd"/>
+        <w:trPr>
+          <w:gridAfter w:val="1"/>
+          <w:wAfter w:w="6" w:type="dxa"/>
+        </w:trPr>
+        <w:tc>
+          <w:tcPr>
+            <w:tcW w:w="2547" w:type="dxa"/>
+          </w:tcPr>
+          <w:p>
+            <w:pPr>
+              <w:jc w:val="center"/>
+              <w:rPr>
+                <w:b/>
+              </w:rPr>
+            </w:pPr>
+            <w:r>
+              <w:rPr>
+                <w:b/>
+              </w:rPr>
+              <w:t>Nome</w:t>
+            </w:r>
+          </w:p>
+        </w:tc>
+        <w:tc>
+          <w:tcPr>
+            <w:tcW w:w="5947" w:type="dxa"/>
+          </w:tcPr>
+          <w:p>
+            <w:pPr>
+              <w:jc w:val="center"/>
+              <w:rPr>
+                <w:b/>
+              </w:rPr>
+            </w:pPr>
+            <w:r>
+              <w:rPr>
+                <w:b/>
+              </w:rPr>
+              <w:t>Descrição</w:t>
+            </w:r>
           </w:p>
         </w:tc>
       </w:tr>
@@ -1109,17 +1134,8 @@
             <w:tcW w:w="2547" w:type="dxa"/>
           </w:tcPr>
           <w:p>
-            <w:pPr>
-              <w:jc w:val="center"/>
-              <w:rPr>
-                <w:b/>
-              </w:rPr>
-            </w:pPr>
-            <w:r>
-              <w:rPr>
-                <w:b/>
-              </w:rPr>
-              <w:t>Nome</w:t>
+            <w:r>
+              <w:t>build.xml</w:t>
             </w:r>
           </w:p>
         </w:tc>
@@ -1128,17 +1144,8 @@
             <w:tcW w:w="5947" w:type="dxa"/>
           </w:tcPr>
           <w:p>
-            <w:pPr>
-              <w:jc w:val="center"/>
-              <w:rPr>
-                <w:b/>
-              </w:rPr>
-            </w:pPr>
-            <w:r>
-              <w:rPr>
-                <w:b/>
-              </w:rPr>
-              <w:t>Descrição</w:t>
+            <w:r>
+              <w:t>Arquivo ANT Script para gerar o executável JAR</w:t>
             </w:r>
           </w:p>
         </w:tc>
@@ -1159,10 +1166,23 @@
             </w:r>
             <w:proofErr w:type="gramEnd"/>
           </w:p>
+          <w:p>
+            <w:proofErr w:type="gramStart"/>
+            <w:r>
+              <w:t>.</w:t>
+            </w:r>
+            <w:proofErr w:type="spellStart"/>
+            <w:r>
+              <w:t>classpath</w:t>
+            </w:r>
+            <w:proofErr w:type="spellEnd"/>
+            <w:proofErr w:type="gramEnd"/>
+          </w:p>
         </w:tc>
         <w:tc>
           <w:tcPr>
             <w:tcW w:w="5947" w:type="dxa"/>
+            <w:vAlign w:val="center"/>
           </w:tcPr>
           <w:p>
             <w:r>
@@ -1484,8 +1504,6 @@
       <w:pPr>
         <w:jc w:val="both"/>
       </w:pPr>
-      <w:bookmarkStart w:id="0" w:name="_GoBack"/>
-      <w:bookmarkEnd w:id="0"/>
     </w:p>
     <w:sectPr>
       <w:pgSz w:w="11906" w:h="16838"/>

</xml_diff>

<commit_message>
Versão Final - I
Só falta alguns ajustes
</commit_message>
<xml_diff>
--- a/Relatório do Trabalho Prático 2.docx
+++ b/Relatório do Trabalho Prático 2.docx
@@ -45,45 +45,52 @@
     </w:p>
     <w:p>
       <w:pPr>
+        <w:pStyle w:val="Heading1"/>
         <w:jc w:val="center"/>
+      </w:pPr>
+      <w:r>
+        <w:t>Relatório do Trabalho Prático 2</w:t>
+      </w:r>
+    </w:p>
+    <w:p/>
+    <w:p/>
+    <w:p/>
+    <w:p/>
+    <w:p/>
+    <w:p/>
+    <w:p/>
+    <w:p/>
+    <w:p/>
+    <w:p/>
+    <w:p/>
+    <w:p/>
+    <w:p/>
+    <w:p/>
+    <w:p/>
+    <w:p/>
+    <w:p/>
+    <w:p/>
+    <w:p/>
+    <w:p/>
+    <w:p/>
+    <w:p>
+      <w:pPr>
+        <w:pStyle w:val="Heading2"/>
+      </w:pPr>
+      <w:r>
+        <w:lastRenderedPageBreak/>
+        <w:t>Introdução</w:t>
+      </w:r>
+    </w:p>
+    <w:p>
+      <w:pPr>
+        <w:jc w:val="both"/>
+      </w:pPr>
+      <w:r>
         <w:rPr>
           <w:b/>
           <w:sz w:val="24"/>
         </w:rPr>
-      </w:pPr>
-      <w:r>
-        <w:rPr>
-          <w:b/>
-          <w:sz w:val="24"/>
-        </w:rPr>
-        <w:t>Relatório do Trabalho Prático 2</w:t>
-      </w:r>
-    </w:p>
-    <w:p/>
-    <w:p>
-      <w:pPr>
-        <w:rPr>
-          <w:b/>
-          <w:sz w:val="24"/>
-        </w:rPr>
-      </w:pPr>
-      <w:r>
-        <w:rPr>
-          <w:b/>
-          <w:sz w:val="24"/>
-        </w:rPr>
-        <w:t>Introdução</w:t>
-      </w:r>
-    </w:p>
-    <w:p>
-      <w:pPr>
-        <w:jc w:val="both"/>
-      </w:pPr>
-      <w:r>
-        <w:rPr>
-          <w:b/>
-          <w:sz w:val="24"/>
-        </w:rPr>
         <w:tab/>
       </w:r>
       <w:r>
@@ -142,17 +149,9 @@
     </w:p>
     <w:p>
       <w:pPr>
-        <w:jc w:val="both"/>
-        <w:rPr>
-          <w:b/>
-          <w:sz w:val="24"/>
-        </w:rPr>
-      </w:pPr>
-      <w:r>
-        <w:rPr>
-          <w:b/>
-          <w:sz w:val="24"/>
-        </w:rPr>
+        <w:pStyle w:val="Heading2"/>
+      </w:pPr>
+      <w:r>
         <w:t>Integrantes</w:t>
       </w:r>
     </w:p>
@@ -223,50 +222,9 @@
     </w:p>
     <w:p>
       <w:pPr>
-        <w:jc w:val="both"/>
-      </w:pPr>
-    </w:p>
-    <w:p>
-      <w:pPr>
-        <w:jc w:val="both"/>
-      </w:pPr>
-    </w:p>
-    <w:p>
-      <w:pPr>
-        <w:jc w:val="both"/>
-      </w:pPr>
-    </w:p>
-    <w:p>
-      <w:pPr>
-        <w:jc w:val="both"/>
-      </w:pPr>
-    </w:p>
-    <w:p>
-      <w:pPr>
-        <w:jc w:val="both"/>
-      </w:pPr>
-    </w:p>
-    <w:p>
-      <w:pPr>
-        <w:jc w:val="both"/>
-      </w:pPr>
-    </w:p>
-    <w:p>
-      <w:pPr>
-        <w:jc w:val="both"/>
-      </w:pPr>
-    </w:p>
-    <w:p>
-      <w:pPr>
-        <w:jc w:val="both"/>
-      </w:pPr>
-    </w:p>
-    <w:p>
-      <w:pPr>
         <w:jc w:val="center"/>
       </w:pPr>
       <w:r>
-        <w:lastRenderedPageBreak/>
         <w:t>Tabela 1.0</w:t>
       </w:r>
     </w:p>
@@ -292,8 +250,14 @@
           <w:p>
             <w:pPr>
               <w:jc w:val="center"/>
-            </w:pPr>
-            <w:r>
+              <w:rPr>
+                <w:sz w:val="20"/>
+              </w:rPr>
+            </w:pPr>
+            <w:r>
+              <w:rPr>
+                <w:sz w:val="20"/>
+              </w:rPr>
               <w:t>Cristiano Cardoso</w:t>
             </w:r>
           </w:p>
@@ -350,11 +314,13 @@
               <w:jc w:val="center"/>
               <w:rPr>
                 <w:b/>
+                <w:sz w:val="20"/>
               </w:rPr>
             </w:pPr>
             <w:r>
               <w:rPr>
                 <w:b/>
+                <w:sz w:val="20"/>
               </w:rPr>
               <w:t>Tipo de Tarefa</w:t>
             </w:r>
@@ -370,11 +336,13 @@
               <w:jc w:val="center"/>
               <w:rPr>
                 <w:b/>
+                <w:sz w:val="20"/>
               </w:rPr>
             </w:pPr>
             <w:r>
               <w:rPr>
                 <w:b/>
+                <w:sz w:val="20"/>
               </w:rPr>
               <w:t>Descrição de Tarefa Realizada</w:t>
             </w:r>
@@ -420,8 +388,14 @@
           <w:p>
             <w:pPr>
               <w:jc w:val="both"/>
-            </w:pPr>
-            <w:r>
+              <w:rPr>
+                <w:sz w:val="20"/>
+              </w:rPr>
+            </w:pPr>
+            <w:r>
+              <w:rPr>
+                <w:sz w:val="20"/>
+              </w:rPr>
               <w:t>Estudar Especificação</w:t>
             </w:r>
           </w:p>
@@ -434,8 +408,14 @@
           <w:p>
             <w:pPr>
               <w:jc w:val="both"/>
-            </w:pPr>
-            <w:r>
+              <w:rPr>
+                <w:sz w:val="20"/>
+              </w:rPr>
+            </w:pPr>
+            <w:r>
+              <w:rPr>
+                <w:sz w:val="20"/>
+              </w:rPr>
               <w:t>Tranquila o suficiente para fazê-la sem consultar manuais, porém especificação um pouco vaga a ponto de necessitar reuniões do grupo.</w:t>
             </w:r>
           </w:p>
@@ -480,20 +460,128 @@
           <w:p>
             <w:pPr>
               <w:jc w:val="both"/>
-            </w:pPr>
-            <w:r>
+              <w:rPr>
+                <w:sz w:val="20"/>
+              </w:rPr>
+            </w:pPr>
+            <w:r>
+              <w:rPr>
+                <w:sz w:val="20"/>
+              </w:rPr>
+              <w:t>Adaptação e codificação do projeto.</w:t>
+            </w:r>
+          </w:p>
+          <w:p>
+            <w:pPr>
+              <w:jc w:val="both"/>
+              <w:rPr>
+                <w:sz w:val="20"/>
+              </w:rPr>
+            </w:pPr>
+          </w:p>
+        </w:tc>
+        <w:tc>
+          <w:tcPr>
+            <w:tcW w:w="3109" w:type="dxa"/>
+          </w:tcPr>
+          <w:p>
+            <w:pPr>
+              <w:jc w:val="both"/>
+              <w:rPr>
+                <w:sz w:val="20"/>
+              </w:rPr>
+            </w:pPr>
+            <w:r>
+              <w:rPr>
+                <w:sz w:val="20"/>
+              </w:rPr>
               <w:t>Realizar a adaptação da Versão 1.0 para a nova estrutura de componentes.</w:t>
             </w:r>
           </w:p>
           <w:p>
             <w:pPr>
               <w:jc w:val="both"/>
-            </w:pPr>
-            <w:r>
+              <w:rPr>
+                <w:sz w:val="20"/>
+              </w:rPr>
+            </w:pPr>
+            <w:r>
+              <w:rPr>
+                <w:sz w:val="20"/>
+              </w:rPr>
               <w:t>Codificar a base para módulo Localidades</w:t>
             </w:r>
           </w:p>
         </w:tc>
+      </w:tr>
+      <w:tr>
+        <w:tc>
+          <w:tcPr>
+            <w:tcW w:w="1127" w:type="dxa"/>
+          </w:tcPr>
+          <w:p>
+            <w:pPr>
+              <w:jc w:val="both"/>
+            </w:pPr>
+            <w:r>
+              <w:t>31</w:t>
+            </w:r>
+          </w:p>
+        </w:tc>
+        <w:tc>
+          <w:tcPr>
+            <w:tcW w:w="1301" w:type="dxa"/>
+          </w:tcPr>
+          <w:p>
+            <w:pPr>
+              <w:jc w:val="center"/>
+            </w:pPr>
+            <w:r>
+              <w:t>4</w:t>
+            </w:r>
+          </w:p>
+        </w:tc>
+        <w:tc>
+          <w:tcPr>
+            <w:tcW w:w="3389" w:type="dxa"/>
+          </w:tcPr>
+          <w:p>
+            <w:pPr>
+              <w:jc w:val="both"/>
+              <w:rPr>
+                <w:sz w:val="20"/>
+              </w:rPr>
+            </w:pPr>
+            <w:r>
+              <w:rPr>
+                <w:sz w:val="20"/>
+              </w:rPr>
+              <w:t>Estudar especificação e conceitos de novas ferramentas;</w:t>
+            </w:r>
+          </w:p>
+          <w:p>
+            <w:pPr>
+              <w:jc w:val="both"/>
+              <w:rPr>
+                <w:sz w:val="20"/>
+              </w:rPr>
+            </w:pPr>
+            <w:r>
+              <w:rPr>
+                <w:sz w:val="20"/>
+              </w:rPr>
+              <w:t>Implementar novas ferramentas ao código.</w:t>
+            </w:r>
+          </w:p>
+          <w:p>
+            <w:pPr>
+              <w:jc w:val="both"/>
+              <w:rPr>
+                <w:sz w:val="20"/>
+              </w:rPr>
+            </w:pPr>
+          </w:p>
+        </w:tc>
         <w:tc>
           <w:tcPr>
             <w:tcW w:w="3109" w:type="dxa"/>
@@ -501,7 +589,141 @@
           <w:p>
             <w:pPr>
               <w:jc w:val="both"/>
-            </w:pPr>
+              <w:rPr>
+                <w:sz w:val="20"/>
+              </w:rPr>
+            </w:pPr>
+            <w:r>
+              <w:rPr>
+                <w:sz w:val="20"/>
+              </w:rPr>
+              <w:t>Adicionar comentários</w:t>
+            </w:r>
+            <w:r>
+              <w:rPr>
+                <w:sz w:val="20"/>
+              </w:rPr>
+              <w:t xml:space="preserve"> no estilo</w:t>
+            </w:r>
+            <w:r>
+              <w:rPr>
+                <w:sz w:val="20"/>
+              </w:rPr>
+              <w:t xml:space="preserve"> </w:t>
+            </w:r>
+            <w:proofErr w:type="spellStart"/>
+            <w:r>
+              <w:rPr>
+                <w:i/>
+                <w:sz w:val="20"/>
+              </w:rPr>
+              <w:t>JavaDoc</w:t>
+            </w:r>
+            <w:proofErr w:type="spellEnd"/>
+            <w:r>
+              <w:rPr>
+                <w:sz w:val="20"/>
+              </w:rPr>
+              <w:t>;</w:t>
+            </w:r>
+          </w:p>
+          <w:p>
+            <w:pPr>
+              <w:jc w:val="both"/>
+              <w:rPr>
+                <w:sz w:val="20"/>
+              </w:rPr>
+            </w:pPr>
+            <w:r>
+              <w:rPr>
+                <w:sz w:val="20"/>
+              </w:rPr>
+              <w:t xml:space="preserve">Estudar o funcionamento do </w:t>
+            </w:r>
+            <w:proofErr w:type="spellStart"/>
+            <w:r>
+              <w:rPr>
+                <w:sz w:val="20"/>
+              </w:rPr>
+              <w:t>JavaDoc</w:t>
+            </w:r>
+            <w:proofErr w:type="spellEnd"/>
+            <w:r>
+              <w:rPr>
+                <w:sz w:val="20"/>
+              </w:rPr>
+              <w:t xml:space="preserve">, </w:t>
+            </w:r>
+            <w:proofErr w:type="spellStart"/>
+            <w:r>
+              <w:rPr>
+                <w:sz w:val="20"/>
+              </w:rPr>
+              <w:t>JUnit</w:t>
+            </w:r>
+            <w:proofErr w:type="spellEnd"/>
+            <w:r>
+              <w:rPr>
+                <w:sz w:val="20"/>
+              </w:rPr>
+              <w:t xml:space="preserve"> e </w:t>
+            </w:r>
+            <w:proofErr w:type="spellStart"/>
+            <w:r>
+              <w:rPr>
+                <w:sz w:val="20"/>
+              </w:rPr>
+              <w:t>FindBugs</w:t>
+            </w:r>
+            <w:proofErr w:type="spellEnd"/>
+            <w:r>
+              <w:rPr>
+                <w:sz w:val="20"/>
+              </w:rPr>
+              <w:t>.</w:t>
+            </w:r>
+          </w:p>
+          <w:p>
+            <w:pPr>
+              <w:jc w:val="both"/>
+              <w:rPr>
+                <w:sz w:val="20"/>
+              </w:rPr>
+            </w:pPr>
+            <w:r>
+              <w:rPr>
+                <w:sz w:val="20"/>
+              </w:rPr>
+              <w:t xml:space="preserve">Adicionar esqueleto do </w:t>
+            </w:r>
+            <w:proofErr w:type="spellStart"/>
+            <w:r>
+              <w:rPr>
+                <w:sz w:val="20"/>
+              </w:rPr>
+              <w:t>JUnit</w:t>
+            </w:r>
+            <w:proofErr w:type="spellEnd"/>
+            <w:r>
+              <w:rPr>
+                <w:sz w:val="20"/>
+              </w:rPr>
+              <w:t xml:space="preserve"> para o programa (componente teste).</w:t>
+            </w:r>
+          </w:p>
+          <w:p>
+            <w:pPr>
+              <w:jc w:val="both"/>
+              <w:rPr>
+                <w:sz w:val="20"/>
+              </w:rPr>
+            </w:pPr>
+            <w:r>
+              <w:rPr>
+                <w:sz w:val="20"/>
+              </w:rPr>
+              <w:t>Testar o módulo Localidades.</w:t>
+            </w:r>
           </w:p>
         </w:tc>
       </w:tr>
@@ -515,8 +737,14 @@
           <w:p>
             <w:pPr>
               <w:jc w:val="center"/>
-            </w:pPr>
-            <w:r>
+              <w:rPr>
+                <w:sz w:val="20"/>
+              </w:rPr>
+            </w:pPr>
+            <w:r>
+              <w:rPr>
+                <w:sz w:val="20"/>
+              </w:rPr>
               <w:t>Marcos Moura</w:t>
             </w:r>
           </w:p>
@@ -573,11 +801,13 @@
               <w:jc w:val="center"/>
               <w:rPr>
                 <w:b/>
+                <w:sz w:val="20"/>
               </w:rPr>
             </w:pPr>
             <w:r>
               <w:rPr>
                 <w:b/>
+                <w:sz w:val="20"/>
               </w:rPr>
               <w:t>Tipo de Tarefa</w:t>
             </w:r>
@@ -593,11 +823,13 @@
               <w:jc w:val="center"/>
               <w:rPr>
                 <w:b/>
+                <w:sz w:val="20"/>
               </w:rPr>
             </w:pPr>
             <w:r>
               <w:rPr>
                 <w:b/>
+                <w:sz w:val="20"/>
               </w:rPr>
               <w:t>Descrição de Tarefa Realizada</w:t>
             </w:r>
@@ -619,6 +851,9 @@
               <w:t>Oct</w:t>
             </w:r>
             <w:proofErr w:type="spellEnd"/>
+            <w:r>
+              <w:t xml:space="preserve"> 27</w:t>
+            </w:r>
           </w:p>
         </w:tc>
         <w:tc>
@@ -630,6 +865,9 @@
             <w:pPr>
               <w:jc w:val="center"/>
             </w:pPr>
+            <w:r>
+              <w:t>6</w:t>
+            </w:r>
           </w:p>
         </w:tc>
         <w:tc>
@@ -640,7 +878,30 @@
           <w:p>
             <w:pPr>
               <w:jc w:val="center"/>
-            </w:pPr>
+              <w:rPr>
+                <w:sz w:val="20"/>
+              </w:rPr>
+            </w:pPr>
+            <w:r>
+              <w:rPr>
+                <w:sz w:val="20"/>
+              </w:rPr>
+              <w:t>Estudar Especificação</w:t>
+            </w:r>
+          </w:p>
+          <w:p>
+            <w:pPr>
+              <w:jc w:val="center"/>
+              <w:rPr>
+                <w:sz w:val="20"/>
+              </w:rPr>
+            </w:pPr>
+            <w:r>
+              <w:rPr>
+                <w:sz w:val="20"/>
+              </w:rPr>
+              <w:t>Revisar Código</w:t>
+            </w:r>
           </w:p>
         </w:tc>
         <w:tc>
@@ -651,6 +912,45 @@
           <w:p>
             <w:pPr>
               <w:jc w:val="both"/>
+              <w:rPr>
+                <w:sz w:val="20"/>
+              </w:rPr>
+            </w:pPr>
+            <w:r>
+              <w:rPr>
+                <w:sz w:val="20"/>
+              </w:rPr>
+              <w:t>Estudada a especificação do TP2, visto os diferenciais para o TP1;</w:t>
+            </w:r>
+          </w:p>
+          <w:p>
+            <w:pPr>
+              <w:jc w:val="both"/>
+              <w:rPr>
+                <w:sz w:val="20"/>
+              </w:rPr>
+            </w:pPr>
+            <w:r>
+              <w:rPr>
+                <w:sz w:val="20"/>
+              </w:rPr>
+              <w:t>Revisão do código feito pelos integrantes para encontrar falhas</w:t>
+            </w:r>
+          </w:p>
+          <w:p>
+            <w:pPr>
+              <w:jc w:val="both"/>
+              <w:rPr>
+                <w:sz w:val="20"/>
+              </w:rPr>
+            </w:pPr>
+          </w:p>
+          <w:p>
+            <w:pPr>
+              <w:jc w:val="both"/>
+              <w:rPr>
+                <w:sz w:val="20"/>
+              </w:rPr>
             </w:pPr>
           </w:p>
         </w:tc>
@@ -666,8 +966,15 @@
           <w:p>
             <w:pPr>
               <w:jc w:val="center"/>
-            </w:pPr>
-            <w:r>
+              <w:rPr>
+                <w:sz w:val="20"/>
+              </w:rPr>
+            </w:pPr>
+            <w:r>
+              <w:rPr>
+                <w:sz w:val="20"/>
+              </w:rPr>
+              <w:lastRenderedPageBreak/>
               <w:t>Márcia Andréa</w:t>
             </w:r>
           </w:p>
@@ -724,11 +1031,13 @@
               <w:jc w:val="center"/>
               <w:rPr>
                 <w:b/>
+                <w:sz w:val="20"/>
               </w:rPr>
             </w:pPr>
             <w:r>
               <w:rPr>
                 <w:b/>
+                <w:sz w:val="20"/>
               </w:rPr>
               <w:t>Tipo de Tarefa</w:t>
             </w:r>
@@ -744,11 +1053,13 @@
               <w:jc w:val="center"/>
               <w:rPr>
                 <w:b/>
+                <w:sz w:val="20"/>
               </w:rPr>
             </w:pPr>
             <w:r>
               <w:rPr>
                 <w:b/>
+                <w:sz w:val="20"/>
               </w:rPr>
               <w:t>Descrição de Tarefa Realizada</w:t>
             </w:r>
@@ -770,6 +1081,9 @@
               <w:t>Oct</w:t>
             </w:r>
             <w:proofErr w:type="spellEnd"/>
+            <w:r>
+              <w:t xml:space="preserve"> 25</w:t>
+            </w:r>
           </w:p>
         </w:tc>
         <w:tc>
@@ -781,6 +1095,9 @@
             <w:pPr>
               <w:jc w:val="center"/>
             </w:pPr>
+            <w:r>
+              <w:t>7</w:t>
+            </w:r>
           </w:p>
         </w:tc>
         <w:tc>
@@ -791,7 +1108,52 @@
           <w:p>
             <w:pPr>
               <w:jc w:val="center"/>
-            </w:pPr>
+              <w:rPr>
+                <w:sz w:val="20"/>
+              </w:rPr>
+            </w:pPr>
+            <w:r>
+              <w:rPr>
+                <w:sz w:val="20"/>
+              </w:rPr>
+              <w:t>Estudar Especificação</w:t>
+            </w:r>
+          </w:p>
+          <w:p>
+            <w:pPr>
+              <w:jc w:val="center"/>
+              <w:rPr>
+                <w:sz w:val="20"/>
+              </w:rPr>
+            </w:pPr>
+            <w:r>
+              <w:rPr>
+                <w:sz w:val="20"/>
+              </w:rPr>
+              <w:t xml:space="preserve">Estudar conceitos de </w:t>
+            </w:r>
+            <w:proofErr w:type="spellStart"/>
+            <w:r>
+              <w:rPr>
+                <w:sz w:val="20"/>
+              </w:rPr>
+              <w:t>JavaDoc</w:t>
+            </w:r>
+            <w:proofErr w:type="spellEnd"/>
+            <w:r>
+              <w:rPr>
+                <w:sz w:val="20"/>
+              </w:rPr>
+              <w:t xml:space="preserve"> e </w:t>
+            </w:r>
+            <w:proofErr w:type="spellStart"/>
+            <w:r>
+              <w:rPr>
+                <w:sz w:val="20"/>
+              </w:rPr>
+              <w:t>JUnit</w:t>
+            </w:r>
+            <w:proofErr w:type="spellEnd"/>
           </w:p>
         </w:tc>
         <w:tc>
@@ -802,7 +1164,50 @@
           <w:p>
             <w:pPr>
               <w:jc w:val="both"/>
-            </w:pPr>
+              <w:rPr>
+                <w:sz w:val="20"/>
+              </w:rPr>
+            </w:pPr>
+            <w:r>
+              <w:rPr>
+                <w:sz w:val="20"/>
+              </w:rPr>
+              <w:t>Adicionado</w:t>
+            </w:r>
+            <w:r>
+              <w:rPr>
+                <w:sz w:val="20"/>
+              </w:rPr>
+              <w:t xml:space="preserve"> comentários </w:t>
+            </w:r>
+            <w:proofErr w:type="spellStart"/>
+            <w:r>
+              <w:rPr>
+                <w:sz w:val="20"/>
+              </w:rPr>
+              <w:t>JavaDoc</w:t>
+            </w:r>
+            <w:proofErr w:type="spellEnd"/>
+            <w:r>
+              <w:rPr>
+                <w:sz w:val="20"/>
+              </w:rPr>
+              <w:t xml:space="preserve"> e testes do </w:t>
+            </w:r>
+            <w:proofErr w:type="spellStart"/>
+            <w:r>
+              <w:rPr>
+                <w:sz w:val="20"/>
+              </w:rPr>
+              <w:t>JUnit</w:t>
+            </w:r>
+            <w:proofErr w:type="spellEnd"/>
+            <w:r>
+              <w:rPr>
+                <w:sz w:val="20"/>
+              </w:rPr>
+              <w:t>.</w:t>
+            </w:r>
           </w:p>
         </w:tc>
       </w:tr>
@@ -814,30 +1219,30 @@
     </w:p>
     <w:p>
       <w:pPr>
-        <w:jc w:val="both"/>
+        <w:pStyle w:val="Heading1"/>
+      </w:pPr>
+      <w:r>
+        <w:t>Especificações Internas do Projeto</w:t>
+      </w:r>
+    </w:p>
+    <w:p>
+      <w:pPr>
+        <w:jc w:val="both"/>
+      </w:pPr>
+      <w:r>
         <w:rPr>
           <w:b/>
         </w:rPr>
-      </w:pPr>
-      <w:r>
-        <w:rPr>
-          <w:b/>
-        </w:rPr>
-        <w:t>Especificações Internas do Projeto</w:t>
-      </w:r>
-    </w:p>
-    <w:p>
-      <w:pPr>
-        <w:jc w:val="both"/>
-      </w:pPr>
-      <w:r>
-        <w:rPr>
-          <w:b/>
-        </w:rPr>
         <w:tab/>
       </w:r>
       <w:r>
-        <w:t xml:space="preserve">O programa foi inicialmente projetado para ser programado em C. Como o tempo de todos os integrantes ativos do grupo é muito curto, decidimos mudar drasticamente para Java com finalidade de terminar o projeto a tempo. Isso porque esta linguagem de programação não requer manipulações de baixo nível e escrita de módulos referentes a escrita de arquivo, manipulação de estruturas de dados como </w:t>
+        <w:t>O programa foi inicialmente</w:t>
+      </w:r>
+      <w:r>
+        <w:t xml:space="preserve"> (TP1)</w:t>
+      </w:r>
+      <w:r>
+        <w:t xml:space="preserve"> projetado para ser programado em C. Como o tempo de todos os integrantes ativos do grupo é muito curto, decidimos mudar drasticamente para Java com finalidade de terminar o projeto a tempo. Isso porque esta linguagem de programação não requer manipulações de baixo nível e escrita de módulos referentes a escrita de arquivo, manipulação de estruturas de dados como </w:t>
       </w:r>
       <w:proofErr w:type="spellStart"/>
       <w:r>
@@ -878,49 +1283,12 @@
       <w:pPr>
         <w:jc w:val="both"/>
       </w:pPr>
-      <w:r>
-        <w:tab/>
-        <w:t xml:space="preserve">Como foi feita uma tentativa em C com codificação dessas estruturas, e como também </w:t>
-      </w:r>
-      <w:proofErr w:type="gramStart"/>
-      <w:r>
-        <w:t>será</w:t>
-      </w:r>
-      <w:proofErr w:type="gramEnd"/>
-      <w:r>
-        <w:t xml:space="preserve"> avaliado o domínio e a implementação de um módulo de teste</w:t>
-      </w:r>
-      <w:r>
-        <w:t>s</w:t>
-      </w:r>
-      <w:r>
-        <w:t xml:space="preserve">, </w:t>
-      </w:r>
-      <w:r>
-        <w:t>foi decidido</w:t>
-      </w:r>
-      <w:r>
-        <w:t xml:space="preserve"> manter a versão antiga a fim </w:t>
-      </w:r>
-      <w:r>
-        <w:t xml:space="preserve">de mostrar que nosso grupo tem, de fato, </w:t>
-      </w:r>
-      <w:r>
-        <w:t>conhecimento das</w:t>
-      </w:r>
-      <w:r>
-        <w:t xml:space="preserve"> técnicas ensinadas na disciplina.</w:t>
-      </w:r>
-      <w:r>
-        <w:t xml:space="preserve"> Esperamos que tenham levado nossa tentativa em consideração.</w:t>
-      </w:r>
-    </w:p>
-    <w:p>
-      <w:pPr>
-        <w:jc w:val="both"/>
-      </w:pPr>
-      <w:r>
-        <w:tab/>
+    </w:p>
+    <w:p>
+      <w:pPr>
+        <w:jc w:val="both"/>
+      </w:pPr>
+      <w:r>
         <w:t>A versão 2.0 trouxe as seguintes mudanças:</w:t>
       </w:r>
     </w:p>
@@ -1033,39 +1401,25 @@
       <w:r>
         <w:t>Reorganização dos arquivos</w:t>
       </w:r>
-      <w:bookmarkStart w:id="0" w:name="_GoBack"/>
-      <w:bookmarkEnd w:id="0"/>
-    </w:p>
-    <w:p>
-      <w:pPr>
-        <w:pStyle w:val="ListParagraph"/>
-        <w:jc w:val="both"/>
-      </w:pPr>
-    </w:p>
-    <w:p>
-      <w:pPr>
-        <w:pStyle w:val="ListParagraph"/>
-        <w:jc w:val="both"/>
-      </w:pPr>
-    </w:p>
-    <w:p>
-      <w:pPr>
-        <w:pStyle w:val="ListParagraph"/>
-        <w:jc w:val="both"/>
-      </w:pPr>
-    </w:p>
-    <w:p>
-      <w:pPr>
-        <w:pStyle w:val="ListParagraph"/>
-        <w:jc w:val="both"/>
-      </w:pPr>
+    </w:p>
+    <w:p>
+      <w:pPr>
+        <w:jc w:val="both"/>
+      </w:pPr>
+    </w:p>
+    <w:p>
+      <w:pPr>
+        <w:jc w:val="both"/>
+      </w:pPr>
+      <w:r>
+        <w:t>A seguir, temos a hierarquia do programa e sua descrição</w:t>
+      </w:r>
     </w:p>
     <w:p>
       <w:pPr>
         <w:jc w:val="center"/>
       </w:pPr>
       <w:r>
-        <w:lastRenderedPageBreak/>
         <w:t>Tabela 2.0</w:t>
       </w:r>
     </w:p>
@@ -1505,6 +1859,1457 @@
         <w:jc w:val="both"/>
       </w:pPr>
     </w:p>
+    <w:p>
+      <w:pPr>
+        <w:jc w:val="both"/>
+      </w:pPr>
+    </w:p>
+    <w:p>
+      <w:pPr>
+        <w:jc w:val="both"/>
+      </w:pPr>
+    </w:p>
+    <w:p>
+      <w:pPr>
+        <w:jc w:val="both"/>
+      </w:pPr>
+    </w:p>
+    <w:p>
+      <w:pPr>
+        <w:pStyle w:val="Heading2"/>
+      </w:pPr>
+      <w:r>
+        <w:lastRenderedPageBreak/>
+        <w:t xml:space="preserve">Manual do </w:t>
+      </w:r>
+      <w:proofErr w:type="spellStart"/>
+      <w:r>
+        <w:t>gPalestra</w:t>
+      </w:r>
+      <w:proofErr w:type="spellEnd"/>
+    </w:p>
+    <w:p>
+      <w:pPr>
+        <w:jc w:val="both"/>
+      </w:pPr>
+    </w:p>
+    <w:p>
+      <w:pPr>
+        <w:jc w:val="right"/>
+        <w:rPr>
+          <w:i/>
+        </w:rPr>
+      </w:pPr>
+      <w:r>
+        <w:rPr>
+          <w:i/>
+        </w:rPr>
+        <w:t>Presente também no “LEIAME.txt”</w:t>
+      </w:r>
+    </w:p>
+    <w:p>
+      <w:pPr>
+        <w:jc w:val="both"/>
+      </w:pPr>
+    </w:p>
+    <w:p>
+      <w:pPr>
+        <w:pStyle w:val="ListParagraph"/>
+        <w:numPr>
+          <w:ilvl w:val="0"/>
+          <w:numId w:val="3"/>
+        </w:numPr>
+        <w:jc w:val="both"/>
+      </w:pPr>
+      <w:r>
+        <w:t>Como compilar</w:t>
+      </w:r>
+    </w:p>
+    <w:p>
+      <w:pPr>
+        <w:jc w:val="both"/>
+        <w:rPr>
+          <w:i/>
+        </w:rPr>
+      </w:pPr>
+      <w:r>
+        <w:rPr>
+          <w:i/>
+        </w:rPr>
+        <w:t>Não se esqueça de:</w:t>
+      </w:r>
+    </w:p>
+    <w:p>
+      <w:pPr>
+        <w:jc w:val="both"/>
+        <w:rPr>
+          <w:i/>
+        </w:rPr>
+      </w:pPr>
+      <w:r>
+        <w:t>a)</w:t>
+      </w:r>
+      <w:r>
+        <w:rPr>
+          <w:i/>
+        </w:rPr>
+        <w:t xml:space="preserve"> </w:t>
+      </w:r>
+      <w:r>
+        <w:t>possuir</w:t>
+      </w:r>
+      <w:r>
+        <w:t xml:space="preserve"> o JDK 8. Para instalar utilize os seguintes comandos:</w:t>
+      </w:r>
+    </w:p>
+    <w:tbl>
+      <w:tblPr>
+        <w:tblStyle w:val="TableGrid"/>
+        <w:tblW w:w="0" w:type="auto"/>
+        <w:tblLook w:val="04A0" w:firstRow="1" w:lastRow="0" w:firstColumn="1" w:lastColumn="0" w:noHBand="0" w:noVBand="1"/>
+      </w:tblPr>
+      <w:tblGrid>
+        <w:gridCol w:w="8494"/>
+      </w:tblGrid>
+      <w:tr>
+        <w:tc>
+          <w:tcPr>
+            <w:tcW w:w="8494" w:type="dxa"/>
+          </w:tcPr>
+          <w:p>
+            <w:pPr>
+              <w:jc w:val="both"/>
+              <w:rPr>
+                <w:lang w:val="en-GB"/>
+              </w:rPr>
+            </w:pPr>
+            <w:proofErr w:type="spellStart"/>
+            <w:r>
+              <w:rPr>
+                <w:lang w:val="en-GB"/>
+              </w:rPr>
+              <w:t>sudo</w:t>
+            </w:r>
+            <w:proofErr w:type="spellEnd"/>
+            <w:r>
+              <w:rPr>
+                <w:lang w:val="en-GB"/>
+              </w:rPr>
+              <w:t xml:space="preserve"> add-apt-repository ppa:webupd8team/java</w:t>
+            </w:r>
+          </w:p>
+          <w:p>
+            <w:pPr>
+              <w:jc w:val="both"/>
+              <w:rPr>
+                <w:lang w:val="en-GB"/>
+              </w:rPr>
+            </w:pPr>
+            <w:proofErr w:type="spellStart"/>
+            <w:r>
+              <w:rPr>
+                <w:lang w:val="en-GB"/>
+              </w:rPr>
+              <w:t>sudo</w:t>
+            </w:r>
+            <w:proofErr w:type="spellEnd"/>
+            <w:r>
+              <w:rPr>
+                <w:lang w:val="en-GB"/>
+              </w:rPr>
+              <w:t xml:space="preserve"> apt-get update</w:t>
+            </w:r>
+          </w:p>
+          <w:p>
+            <w:pPr>
+              <w:jc w:val="both"/>
+              <w:rPr>
+                <w:lang w:val="en-GB"/>
+              </w:rPr>
+            </w:pPr>
+            <w:proofErr w:type="spellStart"/>
+            <w:r>
+              <w:rPr>
+                <w:lang w:val="en-GB"/>
+              </w:rPr>
+              <w:t>sudo</w:t>
+            </w:r>
+            <w:proofErr w:type="spellEnd"/>
+            <w:r>
+              <w:rPr>
+                <w:lang w:val="en-GB"/>
+              </w:rPr>
+              <w:t xml:space="preserve"> apt-get</w:t>
+            </w:r>
+            <w:r>
+              <w:rPr>
+                <w:lang w:val="en-GB"/>
+              </w:rPr>
+              <w:t xml:space="preserve"> install oracle-java8-installer</w:t>
+            </w:r>
+          </w:p>
+        </w:tc>
+      </w:tr>
+    </w:tbl>
+    <w:p>
+      <w:pPr>
+        <w:jc w:val="both"/>
+        <w:rPr>
+          <w:lang w:val="en-GB"/>
+        </w:rPr>
+      </w:pPr>
+    </w:p>
+    <w:p>
+      <w:pPr>
+        <w:jc w:val="both"/>
+      </w:pPr>
+      <w:r>
+        <w:t>b) p</w:t>
+      </w:r>
+      <w:r>
+        <w:t xml:space="preserve">ossuir a IDE Eclipse </w:t>
+      </w:r>
+      <w:proofErr w:type="spellStart"/>
+      <w:r>
+        <w:t>Mars</w:t>
+      </w:r>
+      <w:proofErr w:type="spellEnd"/>
+      <w:r>
+        <w:t xml:space="preserve"> 1. Faç</w:t>
+      </w:r>
+      <w:r>
+        <w:t>a o download do instalador em:</w:t>
+      </w:r>
+    </w:p>
+    <w:tbl>
+      <w:tblPr>
+        <w:tblStyle w:val="TableGrid"/>
+        <w:tblW w:w="0" w:type="auto"/>
+        <w:tblLook w:val="04A0" w:firstRow="1" w:lastRow="0" w:firstColumn="1" w:lastColumn="0" w:noHBand="0" w:noVBand="1"/>
+      </w:tblPr>
+      <w:tblGrid>
+        <w:gridCol w:w="8494"/>
+      </w:tblGrid>
+      <w:tr>
+        <w:tc>
+          <w:tcPr>
+            <w:tcW w:w="8494" w:type="dxa"/>
+          </w:tcPr>
+          <w:p>
+            <w:pPr>
+              <w:jc w:val="both"/>
+            </w:pPr>
+            <w:r>
+              <w:t>http://www.eclipse.org/downloads/index.php?show_instructions=TRUE</w:t>
+            </w:r>
+          </w:p>
+        </w:tc>
+      </w:tr>
+    </w:tbl>
+    <w:p>
+      <w:pPr>
+        <w:jc w:val="both"/>
+      </w:pPr>
+    </w:p>
+    <w:p>
+      <w:pPr>
+        <w:jc w:val="both"/>
+      </w:pPr>
+      <w:r>
+        <w:t>c) i</w:t>
+      </w:r>
+      <w:r>
+        <w:t>mportar o projeto no Eclipse:</w:t>
+      </w:r>
+    </w:p>
+    <w:tbl>
+      <w:tblPr>
+        <w:tblStyle w:val="TableGrid"/>
+        <w:tblW w:w="0" w:type="auto"/>
+        <w:tblLook w:val="04A0" w:firstRow="1" w:lastRow="0" w:firstColumn="1" w:lastColumn="0" w:noHBand="0" w:noVBand="1"/>
+      </w:tblPr>
+      <w:tblGrid>
+        <w:gridCol w:w="8494"/>
+      </w:tblGrid>
+      <w:tr>
+        <w:tc>
+          <w:tcPr>
+            <w:tcW w:w="8494" w:type="dxa"/>
+          </w:tcPr>
+          <w:p>
+            <w:pPr>
+              <w:pStyle w:val="ListParagraph"/>
+              <w:numPr>
+                <w:ilvl w:val="0"/>
+                <w:numId w:val="4"/>
+              </w:numPr>
+              <w:jc w:val="both"/>
+            </w:pPr>
+            <w:r>
+              <w:t>Abra o Eclipse</w:t>
+            </w:r>
+          </w:p>
+          <w:p>
+            <w:pPr>
+              <w:pStyle w:val="ListParagraph"/>
+              <w:numPr>
+                <w:ilvl w:val="0"/>
+                <w:numId w:val="4"/>
+              </w:numPr>
+              <w:jc w:val="both"/>
+            </w:pPr>
+            <w:r>
+              <w:t xml:space="preserve">Vá em File &gt; </w:t>
+            </w:r>
+            <w:proofErr w:type="spellStart"/>
+            <w:r>
+              <w:t>Import</w:t>
+            </w:r>
+            <w:proofErr w:type="spellEnd"/>
+            <w:r>
+              <w:t xml:space="preserve"> &gt; General &gt; </w:t>
+            </w:r>
+            <w:proofErr w:type="spellStart"/>
+            <w:r>
+              <w:t>Archive</w:t>
+            </w:r>
+            <w:proofErr w:type="spellEnd"/>
+            <w:r>
+              <w:t xml:space="preserve"> File</w:t>
+            </w:r>
+          </w:p>
+          <w:p>
+            <w:pPr>
+              <w:pStyle w:val="ListParagraph"/>
+              <w:numPr>
+                <w:ilvl w:val="0"/>
+                <w:numId w:val="4"/>
+              </w:numPr>
+              <w:jc w:val="both"/>
+            </w:pPr>
+            <w:r>
+              <w:t xml:space="preserve">Selecione o .zip que foi baixado do </w:t>
+            </w:r>
+            <w:proofErr w:type="spellStart"/>
+            <w:r>
+              <w:t>Moodle</w:t>
+            </w:r>
+            <w:proofErr w:type="spellEnd"/>
+          </w:p>
+          <w:p>
+            <w:pPr>
+              <w:jc w:val="both"/>
+            </w:pPr>
+          </w:p>
+          <w:p>
+            <w:pPr>
+              <w:jc w:val="both"/>
+            </w:pPr>
+            <w:r>
+              <w:t>Ele deve importar todas as preferênc</w:t>
+            </w:r>
+            <w:r>
+              <w:t xml:space="preserve">ias do projeto, caso não o </w:t>
+            </w:r>
+            <w:proofErr w:type="spellStart"/>
+            <w:r>
+              <w:t>faça</w:t>
+            </w:r>
+            <w:r>
+              <w:t>co</w:t>
+            </w:r>
+            <w:r>
+              <w:t>ntate</w:t>
+            </w:r>
+            <w:proofErr w:type="spellEnd"/>
+            <w:r>
+              <w:t xml:space="preserve"> o responsável pelo envio.</w:t>
+            </w:r>
+          </w:p>
+          <w:p>
+            <w:pPr>
+              <w:jc w:val="both"/>
+            </w:pPr>
+          </w:p>
+          <w:p>
+            <w:pPr>
+              <w:jc w:val="both"/>
+            </w:pPr>
+            <w:proofErr w:type="spellStart"/>
+            <w:r>
+              <w:t>Obs</w:t>
+            </w:r>
+            <w:proofErr w:type="spellEnd"/>
+            <w:r>
+              <w:t xml:space="preserve">: Geralmente a dependência de nosso projeto, </w:t>
+            </w:r>
+            <w:proofErr w:type="spellStart"/>
+            <w:r>
+              <w:t>JUnit</w:t>
+            </w:r>
+            <w:proofErr w:type="spellEnd"/>
+            <w:r>
+              <w:t xml:space="preserve"> </w:t>
+            </w:r>
+            <w:r>
+              <w:t>4, já vem instalada no Eclipse.</w:t>
+            </w:r>
+          </w:p>
+        </w:tc>
+      </w:tr>
+    </w:tbl>
+    <w:p>
+      <w:pPr>
+        <w:jc w:val="both"/>
+      </w:pPr>
+    </w:p>
+    <w:p>
+      <w:pPr>
+        <w:jc w:val="both"/>
+        <w:rPr>
+          <w:i/>
+        </w:rPr>
+      </w:pPr>
+      <w:r>
+        <w:rPr>
+          <w:i/>
+        </w:rPr>
+        <w:t xml:space="preserve">Agora, com o projeto devidamente importado, você está pronto para compila-lo </w:t>
+      </w:r>
+      <w:proofErr w:type="spellStart"/>
+      <w:r>
+        <w:rPr>
+          <w:i/>
+        </w:rPr>
+        <w:t>na</w:t>
+      </w:r>
+      <w:proofErr w:type="spellEnd"/>
+      <w:r>
+        <w:rPr>
+          <w:i/>
+        </w:rPr>
+        <w:t xml:space="preserve"> IDE.</w:t>
+      </w:r>
+    </w:p>
+    <w:tbl>
+      <w:tblPr>
+        <w:tblStyle w:val="TableGrid"/>
+        <w:tblW w:w="0" w:type="auto"/>
+        <w:tblLook w:val="04A0" w:firstRow="1" w:lastRow="0" w:firstColumn="1" w:lastColumn="0" w:noHBand="0" w:noVBand="1"/>
+      </w:tblPr>
+      <w:tblGrid>
+        <w:gridCol w:w="8494"/>
+      </w:tblGrid>
+      <w:tr>
+        <w:tc>
+          <w:tcPr>
+            <w:tcW w:w="8494" w:type="dxa"/>
+          </w:tcPr>
+          <w:p>
+            <w:pPr>
+              <w:pStyle w:val="ListParagraph"/>
+              <w:numPr>
+                <w:ilvl w:val="0"/>
+                <w:numId w:val="5"/>
+              </w:numPr>
+              <w:jc w:val="both"/>
+            </w:pPr>
+            <w:r>
+              <w:t xml:space="preserve">Vá em File &gt; </w:t>
+            </w:r>
+            <w:proofErr w:type="spellStart"/>
+            <w:r>
+              <w:t>Export</w:t>
+            </w:r>
+            <w:proofErr w:type="spellEnd"/>
+            <w:r>
+              <w:t xml:space="preserve"> &gt; </w:t>
+            </w:r>
+            <w:proofErr w:type="spellStart"/>
+            <w:r>
+              <w:t>Runnable</w:t>
+            </w:r>
+            <w:proofErr w:type="spellEnd"/>
+            <w:r>
+              <w:t xml:space="preserve"> JAR file</w:t>
+            </w:r>
+          </w:p>
+          <w:p>
+            <w:pPr>
+              <w:pStyle w:val="ListParagraph"/>
+              <w:numPr>
+                <w:ilvl w:val="0"/>
+                <w:numId w:val="5"/>
+              </w:numPr>
+              <w:jc w:val="both"/>
+            </w:pPr>
+            <w:r>
+              <w:t>Em "</w:t>
+            </w:r>
+            <w:proofErr w:type="spellStart"/>
+            <w:r>
+              <w:t>Launch</w:t>
+            </w:r>
+            <w:proofErr w:type="spellEnd"/>
+            <w:r>
+              <w:t xml:space="preserve"> </w:t>
+            </w:r>
+            <w:proofErr w:type="spellStart"/>
+            <w:r>
+              <w:t>configuration</w:t>
+            </w:r>
+            <w:proofErr w:type="spellEnd"/>
+            <w:r>
+              <w:t>" você poderá escolher o programa para rodar no:</w:t>
+            </w:r>
+          </w:p>
+          <w:p>
+            <w:pPr>
+              <w:pStyle w:val="ListParagraph"/>
+              <w:numPr>
+                <w:ilvl w:val="1"/>
+                <w:numId w:val="5"/>
+              </w:numPr>
+              <w:jc w:val="both"/>
+            </w:pPr>
+            <w:r>
+              <w:t xml:space="preserve">Modo normal (Principal - </w:t>
+            </w:r>
+            <w:proofErr w:type="spellStart"/>
+            <w:r>
+              <w:t>gPalestra</w:t>
+            </w:r>
+            <w:proofErr w:type="spellEnd"/>
+            <w:r>
+              <w:t>)</w:t>
+            </w:r>
+          </w:p>
+          <w:p>
+            <w:pPr>
+              <w:pStyle w:val="ListParagraph"/>
+              <w:numPr>
+                <w:ilvl w:val="1"/>
+                <w:numId w:val="5"/>
+              </w:numPr>
+              <w:jc w:val="both"/>
+              <w:rPr>
+                <w:lang w:val="en-GB"/>
+              </w:rPr>
+            </w:pPr>
+            <w:proofErr w:type="spellStart"/>
+            <w:r>
+              <w:rPr>
+                <w:lang w:val="en-GB"/>
+              </w:rPr>
+              <w:t>Modo</w:t>
+            </w:r>
+            <w:proofErr w:type="spellEnd"/>
+            <w:r>
+              <w:rPr>
+                <w:lang w:val="en-GB"/>
+              </w:rPr>
+              <w:t xml:space="preserve"> JUnit (</w:t>
+            </w:r>
+            <w:proofErr w:type="spellStart"/>
+            <w:r>
+              <w:rPr>
+                <w:lang w:val="en-GB"/>
+              </w:rPr>
+              <w:t>test_runner</w:t>
+            </w:r>
+            <w:proofErr w:type="spellEnd"/>
+            <w:r>
+              <w:rPr>
+                <w:lang w:val="en-GB"/>
+              </w:rPr>
+              <w:t xml:space="preserve"> - </w:t>
+            </w:r>
+            <w:proofErr w:type="spellStart"/>
+            <w:r>
+              <w:rPr>
+                <w:lang w:val="en-GB"/>
+              </w:rPr>
+              <w:t>gPalestra</w:t>
+            </w:r>
+            <w:proofErr w:type="spellEnd"/>
+            <w:r>
+              <w:rPr>
+                <w:lang w:val="en-GB"/>
+              </w:rPr>
+              <w:t>)</w:t>
+            </w:r>
+          </w:p>
+        </w:tc>
+      </w:tr>
+    </w:tbl>
+    <w:p>
+      <w:pPr>
+        <w:jc w:val="both"/>
+        <w:rPr>
+          <w:lang w:val="en-GB"/>
+        </w:rPr>
+      </w:pPr>
+    </w:p>
+    <w:p>
+      <w:pPr>
+        <w:jc w:val="both"/>
+        <w:rPr>
+          <w:i/>
+        </w:rPr>
+      </w:pPr>
+      <w:r>
+        <w:rPr>
+          <w:i/>
+        </w:rPr>
+        <w:t xml:space="preserve">Clique em </w:t>
+      </w:r>
+      <w:proofErr w:type="spellStart"/>
+      <w:r>
+        <w:rPr>
+          <w:i/>
+        </w:rPr>
+        <w:t>Finish</w:t>
+      </w:r>
+      <w:proofErr w:type="spellEnd"/>
+      <w:r>
+        <w:rPr>
+          <w:i/>
+        </w:rPr>
+        <w:t xml:space="preserve"> e tudo estará certo</w:t>
+      </w:r>
+    </w:p>
+    <w:p>
+      <w:pPr>
+        <w:jc w:val="both"/>
+      </w:pPr>
+    </w:p>
+    <w:p>
+      <w:pPr>
+        <w:jc w:val="both"/>
+      </w:pPr>
+    </w:p>
+    <w:p>
+      <w:pPr>
+        <w:jc w:val="both"/>
+      </w:pPr>
+    </w:p>
+    <w:p>
+      <w:pPr>
+        <w:jc w:val="both"/>
+      </w:pPr>
+    </w:p>
+    <w:p>
+      <w:pPr>
+        <w:jc w:val="both"/>
+      </w:pPr>
+    </w:p>
+    <w:p>
+      <w:pPr>
+        <w:jc w:val="both"/>
+      </w:pPr>
+    </w:p>
+    <w:p>
+      <w:pPr>
+        <w:pStyle w:val="ListParagraph"/>
+        <w:numPr>
+          <w:ilvl w:val="0"/>
+          <w:numId w:val="3"/>
+        </w:numPr>
+        <w:jc w:val="both"/>
+      </w:pPr>
+      <w:proofErr w:type="gramStart"/>
+      <w:r>
+        <w:lastRenderedPageBreak/>
+        <w:t>Como Usar</w:t>
+      </w:r>
+      <w:proofErr w:type="gramEnd"/>
+    </w:p>
+    <w:p>
+      <w:pPr>
+        <w:jc w:val="both"/>
+        <w:rPr>
+          <w:i/>
+        </w:rPr>
+      </w:pPr>
+      <w:r>
+        <w:rPr>
+          <w:i/>
+        </w:rPr>
+        <w:t>Nosso arquivo comprimido já com o com o .</w:t>
+      </w:r>
+      <w:proofErr w:type="spellStart"/>
+      <w:r>
+        <w:rPr>
+          <w:i/>
+        </w:rPr>
+        <w:t>jar</w:t>
+      </w:r>
+      <w:proofErr w:type="spellEnd"/>
+      <w:r>
+        <w:rPr>
+          <w:i/>
+        </w:rPr>
+        <w:t xml:space="preserve"> se ho</w:t>
+      </w:r>
+      <w:r>
+        <w:rPr>
+          <w:i/>
+        </w:rPr>
+        <w:t>uver algum inconveniente na hora de compilar.</w:t>
+      </w:r>
+    </w:p>
+    <w:p>
+      <w:pPr>
+        <w:jc w:val="both"/>
+        <w:rPr>
+          <w:i/>
+        </w:rPr>
+      </w:pPr>
+    </w:p>
+    <w:p>
+      <w:pPr>
+        <w:jc w:val="both"/>
+      </w:pPr>
+      <w:proofErr w:type="gramStart"/>
+      <w:r>
+        <w:t>a) Abra</w:t>
+      </w:r>
+      <w:proofErr w:type="gramEnd"/>
+      <w:r>
+        <w:t xml:space="preserve"> o terminal</w:t>
+      </w:r>
+    </w:p>
+    <w:p>
+      <w:pPr>
+        <w:jc w:val="both"/>
+      </w:pPr>
+      <w:r>
+        <w:t>b) Vá até a pasta onde você importou o .zip com o Eclipse usando o comando "</w:t>
+      </w:r>
+      <w:proofErr w:type="spellStart"/>
+      <w:r>
+        <w:t>cd</w:t>
+      </w:r>
+      <w:proofErr w:type="spellEnd"/>
+      <w:r>
+        <w:t>"</w:t>
+      </w:r>
+    </w:p>
+    <w:p>
+      <w:pPr>
+        <w:jc w:val="both"/>
+      </w:pPr>
+      <w:r>
+        <w:t>c) Entre com o comando:</w:t>
+      </w:r>
+    </w:p>
+    <w:tbl>
+      <w:tblPr>
+        <w:tblStyle w:val="TableGrid"/>
+        <w:tblW w:w="0" w:type="auto"/>
+        <w:tblLook w:val="04A0" w:firstRow="1" w:lastRow="0" w:firstColumn="1" w:lastColumn="0" w:noHBand="0" w:noVBand="1"/>
+      </w:tblPr>
+      <w:tblGrid>
+        <w:gridCol w:w="8494"/>
+      </w:tblGrid>
+      <w:tr>
+        <w:tc>
+          <w:tcPr>
+            <w:tcW w:w="8494" w:type="dxa"/>
+          </w:tcPr>
+          <w:p>
+            <w:pPr>
+              <w:jc w:val="both"/>
+            </w:pPr>
+            <w:proofErr w:type="spellStart"/>
+            <w:proofErr w:type="gramStart"/>
+            <w:r>
+              <w:t>java</w:t>
+            </w:r>
+            <w:proofErr w:type="spellEnd"/>
+            <w:proofErr w:type="gramEnd"/>
+            <w:r>
+              <w:t xml:space="preserve"> -</w:t>
+            </w:r>
+            <w:proofErr w:type="spellStart"/>
+            <w:r>
+              <w:t>jar</w:t>
+            </w:r>
+            <w:proofErr w:type="spellEnd"/>
+            <w:r>
+              <w:t xml:space="preserve"> gPal</w:t>
+            </w:r>
+            <w:r>
+              <w:t>estra.jar</w:t>
+            </w:r>
+          </w:p>
+        </w:tc>
+      </w:tr>
+    </w:tbl>
+    <w:p>
+      <w:pPr>
+        <w:jc w:val="both"/>
+      </w:pPr>
+    </w:p>
+    <w:p>
+      <w:pPr>
+        <w:jc w:val="both"/>
+      </w:pPr>
+      <w:proofErr w:type="spellStart"/>
+      <w:r>
+        <w:t>Obs</w:t>
+      </w:r>
+      <w:proofErr w:type="spellEnd"/>
+      <w:r>
+        <w:t>: Se no terminal aparecer algumas letras estranhas</w:t>
+      </w:r>
+      <w:r>
+        <w:t xml:space="preserve">, é porque você está executando </w:t>
+      </w:r>
+      <w:r>
+        <w:t xml:space="preserve">este programa no Windows, </w:t>
+      </w:r>
+      <w:r>
+        <w:t>provavelmente</w:t>
+      </w:r>
+      <w:r>
+        <w:t>. Ele foi dese</w:t>
+      </w:r>
+      <w:r>
+        <w:t xml:space="preserve">nvolvido em Unix, então peçamos </w:t>
+      </w:r>
+      <w:r>
+        <w:t>que o use de preferência. Até porque eu (desenvolvedor</w:t>
+      </w:r>
+      <w:r>
+        <w:t xml:space="preserve">) já enfrentei alguns problemas </w:t>
+      </w:r>
+      <w:r>
+        <w:t>com o mesmo enquanto programava, porém não tenho nada contra - só inexperiência.</w:t>
+      </w:r>
+    </w:p>
+    <w:p>
+      <w:pPr>
+        <w:jc w:val="both"/>
+      </w:pPr>
+    </w:p>
+    <w:p>
+      <w:pPr>
+        <w:jc w:val="both"/>
+        <w:rPr>
+          <w:i/>
+        </w:rPr>
+      </w:pPr>
+      <w:r>
+        <w:rPr>
+          <w:i/>
+        </w:rPr>
+        <w:t xml:space="preserve">O programa irá ler do arquivo Palestrantes.txt, </w:t>
+      </w:r>
+      <w:r>
+        <w:rPr>
+          <w:i/>
+        </w:rPr>
+        <w:t xml:space="preserve">Palestras.txt e Localidades.txt </w:t>
+      </w:r>
+      <w:r>
+        <w:rPr>
+          <w:i/>
+        </w:rPr>
+        <w:t>na raiz do a fim de gerar um arquivo saída ao usuário contendo u</w:t>
+      </w:r>
+      <w:r>
+        <w:rPr>
+          <w:i/>
+        </w:rPr>
+        <w:t xml:space="preserve">ma lista, em ordem cronológica, </w:t>
+      </w:r>
+      <w:r>
+        <w:rPr>
+          <w:i/>
+        </w:rPr>
+        <w:t>das pal</w:t>
+      </w:r>
+      <w:r>
+        <w:rPr>
+          <w:i/>
+        </w:rPr>
+        <w:t>estras confirmadas com sucesso.</w:t>
+      </w:r>
+    </w:p>
+    <w:p>
+      <w:pPr>
+        <w:jc w:val="both"/>
+        <w:rPr>
+          <w:i/>
+        </w:rPr>
+      </w:pPr>
+      <w:r>
+        <w:rPr>
+          <w:i/>
+        </w:rPr>
+        <w:t>Caso alguma palestra não possa ser alocada, o progra</w:t>
+      </w:r>
+      <w:r>
+        <w:rPr>
+          <w:i/>
+        </w:rPr>
+        <w:t xml:space="preserve">ma automaticamente interrompe o </w:t>
+      </w:r>
+      <w:r>
+        <w:rPr>
+          <w:i/>
+        </w:rPr>
+        <w:t xml:space="preserve">processamento e envia uma </w:t>
+      </w:r>
+      <w:r>
+        <w:rPr>
+          <w:i/>
+        </w:rPr>
+        <w:t>exceção</w:t>
+      </w:r>
+      <w:r>
+        <w:rPr>
+          <w:i/>
+        </w:rPr>
+        <w:t xml:space="preserve"> (erro) detalhando qual palestra não pôde ser alocada.</w:t>
+      </w:r>
+    </w:p>
+    <w:p>
+      <w:pPr>
+        <w:jc w:val="both"/>
+      </w:pPr>
+    </w:p>
+    <w:p>
+      <w:pPr>
+        <w:pStyle w:val="ListParagraph"/>
+        <w:numPr>
+          <w:ilvl w:val="0"/>
+          <w:numId w:val="3"/>
+        </w:numPr>
+        <w:jc w:val="both"/>
+      </w:pPr>
+      <w:r>
+        <w:t xml:space="preserve">Usando o </w:t>
+      </w:r>
+      <w:proofErr w:type="spellStart"/>
+      <w:r>
+        <w:t>FindBugs</w:t>
+      </w:r>
+      <w:proofErr w:type="spellEnd"/>
+    </w:p>
+    <w:p>
+      <w:pPr>
+        <w:jc w:val="both"/>
+        <w:rPr>
+          <w:i/>
+        </w:rPr>
+      </w:pPr>
+      <w:r>
+        <w:rPr>
+          <w:i/>
+        </w:rPr>
+        <w:t xml:space="preserve">O Eclipse é uma ferramenta bastante poderosa. É simples usa-la </w:t>
+      </w:r>
+      <w:proofErr w:type="gramStart"/>
+      <w:r>
+        <w:rPr>
+          <w:i/>
+        </w:rPr>
+        <w:t>pra</w:t>
+      </w:r>
+      <w:proofErr w:type="gramEnd"/>
+      <w:r>
+        <w:rPr>
+          <w:i/>
+        </w:rPr>
+        <w:t xml:space="preserve"> praticamente qualquer coisa. Para instalar o </w:t>
+      </w:r>
+      <w:proofErr w:type="spellStart"/>
+      <w:r>
+        <w:rPr>
+          <w:i/>
+        </w:rPr>
+        <w:t>FindBugs</w:t>
+      </w:r>
+      <w:proofErr w:type="spellEnd"/>
+      <w:r>
+        <w:rPr>
+          <w:i/>
+        </w:rPr>
+        <w:t xml:space="preserve"> e gerar um laudo proceda com o seguinte:</w:t>
+      </w:r>
+    </w:p>
+    <w:tbl>
+      <w:tblPr>
+        <w:tblStyle w:val="TableGrid"/>
+        <w:tblW w:w="0" w:type="auto"/>
+        <w:tblLook w:val="04A0" w:firstRow="1" w:lastRow="0" w:firstColumn="1" w:lastColumn="0" w:noHBand="0" w:noVBand="1"/>
+      </w:tblPr>
+      <w:tblGrid>
+        <w:gridCol w:w="8494"/>
+      </w:tblGrid>
+      <w:tr>
+        <w:tc>
+          <w:tcPr>
+            <w:tcW w:w="8494" w:type="dxa"/>
+          </w:tcPr>
+          <w:p>
+            <w:pPr>
+              <w:pStyle w:val="ListParagraph"/>
+              <w:numPr>
+                <w:ilvl w:val="0"/>
+                <w:numId w:val="6"/>
+              </w:numPr>
+              <w:jc w:val="both"/>
+              <w:rPr>
+                <w:i/>
+                <w:lang w:val="en-GB"/>
+              </w:rPr>
+            </w:pPr>
+            <w:proofErr w:type="spellStart"/>
+            <w:r>
+              <w:rPr>
+                <w:lang w:val="en-GB"/>
+              </w:rPr>
+              <w:t>Vá</w:t>
+            </w:r>
+            <w:proofErr w:type="spellEnd"/>
+            <w:r>
+              <w:rPr>
+                <w:lang w:val="en-GB"/>
+              </w:rPr>
+              <w:t xml:space="preserve"> </w:t>
+            </w:r>
+            <w:proofErr w:type="spellStart"/>
+            <w:r>
+              <w:rPr>
+                <w:lang w:val="en-GB"/>
+              </w:rPr>
+              <w:t>em</w:t>
+            </w:r>
+            <w:proofErr w:type="spellEnd"/>
+            <w:r>
+              <w:rPr>
+                <w:lang w:val="en-GB"/>
+              </w:rPr>
+              <w:t xml:space="preserve"> Help &gt; Install New Software</w:t>
+            </w:r>
+          </w:p>
+          <w:p>
+            <w:pPr>
+              <w:pStyle w:val="ListParagraph"/>
+              <w:numPr>
+                <w:ilvl w:val="0"/>
+                <w:numId w:val="6"/>
+              </w:numPr>
+              <w:jc w:val="both"/>
+              <w:rPr>
+                <w:i/>
+              </w:rPr>
+            </w:pPr>
+            <w:r>
+              <w:rPr>
+                <w:i/>
+              </w:rPr>
+              <w:t xml:space="preserve">Coloque o link </w:t>
+            </w:r>
+            <w:r>
+              <w:rPr>
+                <w:i/>
+              </w:rPr>
+              <w:t xml:space="preserve">a seguir </w:t>
+            </w:r>
+            <w:r>
+              <w:rPr>
+                <w:i/>
+              </w:rPr>
+              <w:t>no campo “</w:t>
+            </w:r>
+            <w:proofErr w:type="spellStart"/>
+            <w:r>
+              <w:rPr>
+                <w:i/>
+              </w:rPr>
+              <w:t>Work</w:t>
+            </w:r>
+            <w:proofErr w:type="spellEnd"/>
+            <w:r>
+              <w:rPr>
+                <w:i/>
+              </w:rPr>
+              <w:t xml:space="preserve"> </w:t>
+            </w:r>
+            <w:proofErr w:type="spellStart"/>
+            <w:r>
+              <w:rPr>
+                <w:i/>
+              </w:rPr>
+              <w:t>with</w:t>
+            </w:r>
+            <w:proofErr w:type="spellEnd"/>
+            <w:r>
+              <w:rPr>
+                <w:i/>
+              </w:rPr>
+              <w:t>: “</w:t>
+            </w:r>
+            <w:r>
+              <w:rPr>
+                <w:i/>
+              </w:rPr>
+              <w:t xml:space="preserve">: </w:t>
+            </w:r>
+            <w:hyperlink r:id="rId5" w:history="1">
+              <w:r>
+                <w:rPr>
+                  <w:rStyle w:val="Hyperlink"/>
+                  <w:i/>
+                </w:rPr>
+                <w:t>http://findbugs.cs.umd.edu/eclipse/</w:t>
+              </w:r>
+            </w:hyperlink>
+          </w:p>
+          <w:p>
+            <w:pPr>
+              <w:pStyle w:val="ListParagraph"/>
+              <w:numPr>
+                <w:ilvl w:val="0"/>
+                <w:numId w:val="6"/>
+              </w:numPr>
+              <w:jc w:val="both"/>
+              <w:rPr>
+                <w:i/>
+              </w:rPr>
+            </w:pPr>
+            <w:r>
+              <w:rPr>
+                <w:i/>
+              </w:rPr>
+              <w:t>Siga o restante dos passos (é bastante fácil)</w:t>
+            </w:r>
+            <w:r>
+              <w:rPr>
+                <w:i/>
+              </w:rPr>
+              <w:t>. No final o programa irá pedir para reiniciar.</w:t>
+            </w:r>
+          </w:p>
+        </w:tc>
+      </w:tr>
+    </w:tbl>
+    <w:p>
+      <w:pPr>
+        <w:pStyle w:val="ListParagraph"/>
+        <w:ind w:left="360"/>
+        <w:jc w:val="both"/>
+      </w:pPr>
+    </w:p>
+    <w:p>
+      <w:pPr>
+        <w:pStyle w:val="ListParagraph"/>
+        <w:numPr>
+          <w:ilvl w:val="0"/>
+          <w:numId w:val="3"/>
+        </w:numPr>
+        <w:jc w:val="both"/>
+      </w:pPr>
+      <w:r>
+        <w:t xml:space="preserve">Usando o </w:t>
+      </w:r>
+      <w:proofErr w:type="spellStart"/>
+      <w:r>
+        <w:t>JUnit</w:t>
+      </w:r>
+      <w:proofErr w:type="spellEnd"/>
+    </w:p>
+    <w:p>
+      <w:pPr>
+        <w:jc w:val="both"/>
+        <w:rPr>
+          <w:i/>
+        </w:rPr>
+      </w:pPr>
+      <w:r>
+        <w:rPr>
+          <w:i/>
+        </w:rPr>
+        <w:t xml:space="preserve">Após o programa ter sido compilado </w:t>
+      </w:r>
+      <w:r>
+        <w:rPr>
+          <w:i/>
+        </w:rPr>
+        <w:t>abra o terminal e o rode usando o seguinte comando:</w:t>
+      </w:r>
+    </w:p>
+    <w:tbl>
+      <w:tblPr>
+        <w:tblStyle w:val="TableGrid"/>
+        <w:tblW w:w="0" w:type="auto"/>
+        <w:tblLook w:val="04A0" w:firstRow="1" w:lastRow="0" w:firstColumn="1" w:lastColumn="0" w:noHBand="0" w:noVBand="1"/>
+      </w:tblPr>
+      <w:tblGrid>
+        <w:gridCol w:w="8494"/>
+      </w:tblGrid>
+      <w:tr>
+        <w:tc>
+          <w:tcPr>
+            <w:tcW w:w="8494" w:type="dxa"/>
+          </w:tcPr>
+          <w:p>
+            <w:pPr>
+              <w:jc w:val="both"/>
+              <w:rPr>
+                <w:lang w:val="en-GB"/>
+              </w:rPr>
+            </w:pPr>
+            <w:r>
+              <w:rPr>
+                <w:lang w:val="en-GB"/>
+              </w:rPr>
+              <w:t>java -</w:t>
+            </w:r>
+            <w:proofErr w:type="spellStart"/>
+            <w:r>
+              <w:rPr>
+                <w:lang w:val="en-GB"/>
+              </w:rPr>
+              <w:t>cp</w:t>
+            </w:r>
+            <w:proofErr w:type="spellEnd"/>
+            <w:r>
+              <w:rPr>
+                <w:lang w:val="en-GB"/>
+              </w:rPr>
+              <w:t xml:space="preserve"> gPalestra.jar </w:t>
+            </w:r>
+            <w:proofErr w:type="spellStart"/>
+            <w:r>
+              <w:rPr>
+                <w:lang w:val="en-GB"/>
+              </w:rPr>
+              <w:t>teste.test_runner</w:t>
+            </w:r>
+            <w:proofErr w:type="spellEnd"/>
+          </w:p>
+        </w:tc>
+      </w:tr>
+    </w:tbl>
+    <w:p>
+      <w:pPr>
+        <w:jc w:val="both"/>
+        <w:rPr>
+          <w:lang w:val="en-GB"/>
+        </w:rPr>
+      </w:pPr>
+      <w:bookmarkStart w:id="0" w:name="_GoBack"/>
+      <w:bookmarkEnd w:id="0"/>
+    </w:p>
+    <w:p>
+      <w:pPr>
+        <w:pStyle w:val="ListParagraph"/>
+        <w:numPr>
+          <w:ilvl w:val="0"/>
+          <w:numId w:val="3"/>
+        </w:numPr>
+        <w:jc w:val="both"/>
+      </w:pPr>
+      <w:r>
+        <w:t>Versões</w:t>
+      </w:r>
+    </w:p>
+    <w:tbl>
+      <w:tblPr>
+        <w:tblStyle w:val="TableGrid"/>
+        <w:tblW w:w="0" w:type="auto"/>
+        <w:tblLook w:val="04A0" w:firstRow="1" w:lastRow="0" w:firstColumn="1" w:lastColumn="0" w:noHBand="0" w:noVBand="1"/>
+      </w:tblPr>
+      <w:tblGrid>
+        <w:gridCol w:w="704"/>
+        <w:gridCol w:w="7790"/>
+      </w:tblGrid>
+      <w:tr>
+        <w:tc>
+          <w:tcPr>
+            <w:tcW w:w="704" w:type="dxa"/>
+          </w:tcPr>
+          <w:p>
+            <w:pPr>
+              <w:jc w:val="both"/>
+            </w:pPr>
+            <w:r>
+              <w:t>0.1</w:t>
+            </w:r>
+          </w:p>
+        </w:tc>
+        <w:tc>
+          <w:tcPr>
+            <w:tcW w:w="7790" w:type="dxa"/>
+          </w:tcPr>
+          <w:p>
+            <w:pPr>
+              <w:ind w:firstLine="708"/>
+              <w:jc w:val="both"/>
+            </w:pPr>
+            <w:r>
+              <w:t xml:space="preserve">Primeira versão do </w:t>
+            </w:r>
+            <w:proofErr w:type="spellStart"/>
+            <w:r>
+              <w:t>gPalesta</w:t>
+            </w:r>
+            <w:proofErr w:type="spellEnd"/>
+            <w:r>
+              <w:t xml:space="preserve">! Implementa os módulos básicos de leitura, tratamento e persistência de dados referentes a palestrantes e palestra. Versão em C cancelada (vide relatório em </w:t>
+            </w:r>
+            <w:proofErr w:type="spellStart"/>
+            <w:r>
+              <w:t>pdf</w:t>
+            </w:r>
+            <w:proofErr w:type="spellEnd"/>
+            <w:r>
+              <w:t xml:space="preserve">), porém com implementação de módulo de testes </w:t>
+            </w:r>
+            <w:proofErr w:type="spellStart"/>
+            <w:r>
+              <w:t>CUnit</w:t>
+            </w:r>
+            <w:proofErr w:type="spellEnd"/>
+            <w:r>
+              <w:t xml:space="preserve"> para funcionalidade de leitura e tratamento de dados. E versão Java com todos os módulos implementados (programa funcional), todavia sem módulo </w:t>
+            </w:r>
+            <w:proofErr w:type="spellStart"/>
+            <w:r>
+              <w:t>JUnit</w:t>
+            </w:r>
+            <w:proofErr w:type="spellEnd"/>
+            <w:r>
+              <w:t>.</w:t>
+            </w:r>
+          </w:p>
+        </w:tc>
+      </w:tr>
+      <w:tr>
+        <w:tc>
+          <w:tcPr>
+            <w:tcW w:w="704" w:type="dxa"/>
+          </w:tcPr>
+          <w:p>
+            <w:pPr>
+              <w:jc w:val="both"/>
+            </w:pPr>
+            <w:r>
+              <w:lastRenderedPageBreak/>
+              <w:t>0.2</w:t>
+            </w:r>
+          </w:p>
+        </w:tc>
+        <w:tc>
+          <w:tcPr>
+            <w:tcW w:w="7790" w:type="dxa"/>
+          </w:tcPr>
+          <w:p>
+            <w:pPr>
+              <w:jc w:val="both"/>
+            </w:pPr>
+            <w:r>
+              <w:t xml:space="preserve">Nesta </w:t>
+            </w:r>
+            <w:r>
+              <w:t>implementamos</w:t>
+            </w:r>
+            <w:r>
+              <w:t xml:space="preserve"> testes básicos do </w:t>
+            </w:r>
+            <w:proofErr w:type="spellStart"/>
+            <w:r>
+              <w:t>JUnit</w:t>
+            </w:r>
+            <w:proofErr w:type="spellEnd"/>
+            <w:r>
+              <w:t>, d</w:t>
+            </w:r>
+            <w:r>
+              <w:t xml:space="preserve">ocumentação em </w:t>
+            </w:r>
+            <w:proofErr w:type="spellStart"/>
+            <w:r>
+              <w:t>JavaDoc</w:t>
+            </w:r>
+            <w:proofErr w:type="spellEnd"/>
+            <w:r>
+              <w:t xml:space="preserve">, rodamos </w:t>
+            </w:r>
+            <w:r>
+              <w:t xml:space="preserve">o </w:t>
+            </w:r>
+            <w:proofErr w:type="spellStart"/>
+            <w:r>
+              <w:t>FindBugs</w:t>
+            </w:r>
+            <w:proofErr w:type="spellEnd"/>
+            <w:r>
+              <w:t xml:space="preserve"> para coletar erros estáticos no projeto (laudo no .zip) e </w:t>
+            </w:r>
+            <w:r>
+              <w:t xml:space="preserve">incluímos </w:t>
+            </w:r>
+            <w:proofErr w:type="gramStart"/>
+            <w:r>
+              <w:t xml:space="preserve">o </w:t>
+            </w:r>
+            <w:r>
+              <w:t>componente localidade</w:t>
+            </w:r>
+            <w:proofErr w:type="gramEnd"/>
+            <w:r>
+              <w:t xml:space="preserve">, bem como reformulamos toda a </w:t>
+            </w:r>
+            <w:r>
+              <w:t>estrutura do mesmo.</w:t>
+            </w:r>
+          </w:p>
+        </w:tc>
+      </w:tr>
+    </w:tbl>
+    <w:p>
+      <w:pPr>
+        <w:jc w:val="both"/>
+      </w:pPr>
+    </w:p>
+    <w:p>
+      <w:pPr>
+        <w:pStyle w:val="ListParagraph"/>
+        <w:numPr>
+          <w:ilvl w:val="0"/>
+          <w:numId w:val="3"/>
+        </w:numPr>
+        <w:jc w:val="both"/>
+      </w:pPr>
+      <w:r>
+        <w:t>Informações Extras</w:t>
+      </w:r>
+    </w:p>
+    <w:p>
+      <w:pPr>
+        <w:jc w:val="both"/>
+        <w:rPr>
+          <w:i/>
+        </w:rPr>
+      </w:pPr>
+      <w:r>
+        <w:rPr>
+          <w:i/>
+        </w:rPr>
+        <w:t>Considera-se que o 'TP2' de Programação Sistemática foi um sucesso.</w:t>
+      </w:r>
+    </w:p>
+    <w:p>
+      <w:pPr>
+        <w:jc w:val="both"/>
+      </w:pPr>
+    </w:p>
     <w:sectPr>
       <w:pgSz w:w="11906" w:h="16838"/>
       <w:pgMar w:top="1417" w:right="1701" w:bottom="1417" w:left="1701" w:header="708" w:footer="708" w:gutter="0"/>
@@ -1518,6 +3323,517 @@
 <file path=word/numbering.xml><?xml version="1.0" encoding="utf-8"?>
 <w:numbering xmlns:wpc="http://schemas.microsoft.com/office/word/2010/wordprocessingCanvas" xmlns:mc="http://schemas.openxmlformats.org/markup-compatibility/2006" xmlns:o="urn:schemas-microsoft-com:office:office" xmlns:r="http://schemas.openxmlformats.org/officeDocument/2006/relationships" xmlns:m="http://schemas.openxmlformats.org/officeDocument/2006/math" xmlns:v="urn:schemas-microsoft-com:vml" xmlns:wp14="http://schemas.microsoft.com/office/word/2010/wordprocessingDrawing" xmlns:wp="http://schemas.openxmlformats.org/drawingml/2006/wordprocessingDrawing" xmlns:w10="urn:schemas-microsoft-com:office:word" xmlns:w="http://schemas.openxmlformats.org/wordprocessingml/2006/main" xmlns:w14="http://schemas.microsoft.com/office/word/2010/wordml" xmlns:w15="http://schemas.microsoft.com/office/word/2012/wordml" xmlns:wpg="http://schemas.microsoft.com/office/word/2010/wordprocessingGroup" xmlns:wpi="http://schemas.microsoft.com/office/word/2010/wordprocessingInk" xmlns:wne="http://schemas.microsoft.com/office/word/2006/wordml" xmlns:wps="http://schemas.microsoft.com/office/word/2010/wordprocessingShape" mc:Ignorable="w14 w15 wp14">
   <w:abstractNum w:abstractNumId="0" w15:restartNumberingAfterBreak="0">
+    <w:nsid w:val="15D52F07"/>
+    <w:multiLevelType w:val="hybridMultilevel"/>
+    <w:tmpl w:val="D8A601A2"/>
+    <w:lvl w:ilvl="0" w:tplc="04160001">
+      <w:start w:val="1"/>
+      <w:numFmt w:val="bullet"/>
+      <w:lvlText w:val=""/>
+      <w:lvlJc w:val="left"/>
+      <w:pPr>
+        <w:ind w:left="720" w:hanging="360"/>
+      </w:pPr>
+      <w:rPr>
+        <w:rFonts w:ascii="Symbol" w:hAnsi="Symbol" w:hint="default"/>
+      </w:rPr>
+    </w:lvl>
+    <w:lvl w:ilvl="1" w:tplc="04160003" w:tentative="1">
+      <w:start w:val="1"/>
+      <w:numFmt w:val="bullet"/>
+      <w:lvlText w:val="o"/>
+      <w:lvlJc w:val="left"/>
+      <w:pPr>
+        <w:ind w:left="1440" w:hanging="360"/>
+      </w:pPr>
+      <w:rPr>
+        <w:rFonts w:ascii="Courier New" w:hAnsi="Courier New" w:cs="Courier New" w:hint="default"/>
+      </w:rPr>
+    </w:lvl>
+    <w:lvl w:ilvl="2" w:tplc="04160005" w:tentative="1">
+      <w:start w:val="1"/>
+      <w:numFmt w:val="bullet"/>
+      <w:lvlText w:val=""/>
+      <w:lvlJc w:val="left"/>
+      <w:pPr>
+        <w:ind w:left="2160" w:hanging="360"/>
+      </w:pPr>
+      <w:rPr>
+        <w:rFonts w:ascii="Wingdings" w:hAnsi="Wingdings" w:hint="default"/>
+      </w:rPr>
+    </w:lvl>
+    <w:lvl w:ilvl="3" w:tplc="04160001" w:tentative="1">
+      <w:start w:val="1"/>
+      <w:numFmt w:val="bullet"/>
+      <w:lvlText w:val=""/>
+      <w:lvlJc w:val="left"/>
+      <w:pPr>
+        <w:ind w:left="2880" w:hanging="360"/>
+      </w:pPr>
+      <w:rPr>
+        <w:rFonts w:ascii="Symbol" w:hAnsi="Symbol" w:hint="default"/>
+      </w:rPr>
+    </w:lvl>
+    <w:lvl w:ilvl="4" w:tplc="04160003" w:tentative="1">
+      <w:start w:val="1"/>
+      <w:numFmt w:val="bullet"/>
+      <w:lvlText w:val="o"/>
+      <w:lvlJc w:val="left"/>
+      <w:pPr>
+        <w:ind w:left="3600" w:hanging="360"/>
+      </w:pPr>
+      <w:rPr>
+        <w:rFonts w:ascii="Courier New" w:hAnsi="Courier New" w:cs="Courier New" w:hint="default"/>
+      </w:rPr>
+    </w:lvl>
+    <w:lvl w:ilvl="5" w:tplc="04160005" w:tentative="1">
+      <w:start w:val="1"/>
+      <w:numFmt w:val="bullet"/>
+      <w:lvlText w:val=""/>
+      <w:lvlJc w:val="left"/>
+      <w:pPr>
+        <w:ind w:left="4320" w:hanging="360"/>
+      </w:pPr>
+      <w:rPr>
+        <w:rFonts w:ascii="Wingdings" w:hAnsi="Wingdings" w:hint="default"/>
+      </w:rPr>
+    </w:lvl>
+    <w:lvl w:ilvl="6" w:tplc="04160001" w:tentative="1">
+      <w:start w:val="1"/>
+      <w:numFmt w:val="bullet"/>
+      <w:lvlText w:val=""/>
+      <w:lvlJc w:val="left"/>
+      <w:pPr>
+        <w:ind w:left="5040" w:hanging="360"/>
+      </w:pPr>
+      <w:rPr>
+        <w:rFonts w:ascii="Symbol" w:hAnsi="Symbol" w:hint="default"/>
+      </w:rPr>
+    </w:lvl>
+    <w:lvl w:ilvl="7" w:tplc="04160003" w:tentative="1">
+      <w:start w:val="1"/>
+      <w:numFmt w:val="bullet"/>
+      <w:lvlText w:val="o"/>
+      <w:lvlJc w:val="left"/>
+      <w:pPr>
+        <w:ind w:left="5760" w:hanging="360"/>
+      </w:pPr>
+      <w:rPr>
+        <w:rFonts w:ascii="Courier New" w:hAnsi="Courier New" w:cs="Courier New" w:hint="default"/>
+      </w:rPr>
+    </w:lvl>
+    <w:lvl w:ilvl="8" w:tplc="04160005" w:tentative="1">
+      <w:start w:val="1"/>
+      <w:numFmt w:val="bullet"/>
+      <w:lvlText w:val=""/>
+      <w:lvlJc w:val="left"/>
+      <w:pPr>
+        <w:ind w:left="6480" w:hanging="360"/>
+      </w:pPr>
+      <w:rPr>
+        <w:rFonts w:ascii="Wingdings" w:hAnsi="Wingdings" w:hint="default"/>
+      </w:rPr>
+    </w:lvl>
+  </w:abstractNum>
+  <w:abstractNum w:abstractNumId="1" w15:restartNumberingAfterBreak="0">
+    <w:nsid w:val="30E15DE8"/>
+    <w:multiLevelType w:val="hybridMultilevel"/>
+    <w:tmpl w:val="A24A6D58"/>
+    <w:lvl w:ilvl="0" w:tplc="04160001">
+      <w:start w:val="1"/>
+      <w:numFmt w:val="bullet"/>
+      <w:lvlText w:val=""/>
+      <w:lvlJc w:val="left"/>
+      <w:pPr>
+        <w:ind w:left="720" w:hanging="360"/>
+      </w:pPr>
+      <w:rPr>
+        <w:rFonts w:ascii="Symbol" w:hAnsi="Symbol" w:hint="default"/>
+      </w:rPr>
+    </w:lvl>
+    <w:lvl w:ilvl="1" w:tplc="04160003" w:tentative="1">
+      <w:start w:val="1"/>
+      <w:numFmt w:val="bullet"/>
+      <w:lvlText w:val="o"/>
+      <w:lvlJc w:val="left"/>
+      <w:pPr>
+        <w:ind w:left="1440" w:hanging="360"/>
+      </w:pPr>
+      <w:rPr>
+        <w:rFonts w:ascii="Courier New" w:hAnsi="Courier New" w:cs="Courier New" w:hint="default"/>
+      </w:rPr>
+    </w:lvl>
+    <w:lvl w:ilvl="2" w:tplc="04160005" w:tentative="1">
+      <w:start w:val="1"/>
+      <w:numFmt w:val="bullet"/>
+      <w:lvlText w:val=""/>
+      <w:lvlJc w:val="left"/>
+      <w:pPr>
+        <w:ind w:left="2160" w:hanging="360"/>
+      </w:pPr>
+      <w:rPr>
+        <w:rFonts w:ascii="Wingdings" w:hAnsi="Wingdings" w:hint="default"/>
+      </w:rPr>
+    </w:lvl>
+    <w:lvl w:ilvl="3" w:tplc="04160001" w:tentative="1">
+      <w:start w:val="1"/>
+      <w:numFmt w:val="bullet"/>
+      <w:lvlText w:val=""/>
+      <w:lvlJc w:val="left"/>
+      <w:pPr>
+        <w:ind w:left="2880" w:hanging="360"/>
+      </w:pPr>
+      <w:rPr>
+        <w:rFonts w:ascii="Symbol" w:hAnsi="Symbol" w:hint="default"/>
+      </w:rPr>
+    </w:lvl>
+    <w:lvl w:ilvl="4" w:tplc="04160003" w:tentative="1">
+      <w:start w:val="1"/>
+      <w:numFmt w:val="bullet"/>
+      <w:lvlText w:val="o"/>
+      <w:lvlJc w:val="left"/>
+      <w:pPr>
+        <w:ind w:left="3600" w:hanging="360"/>
+      </w:pPr>
+      <w:rPr>
+        <w:rFonts w:ascii="Courier New" w:hAnsi="Courier New" w:cs="Courier New" w:hint="default"/>
+      </w:rPr>
+    </w:lvl>
+    <w:lvl w:ilvl="5" w:tplc="04160005" w:tentative="1">
+      <w:start w:val="1"/>
+      <w:numFmt w:val="bullet"/>
+      <w:lvlText w:val=""/>
+      <w:lvlJc w:val="left"/>
+      <w:pPr>
+        <w:ind w:left="4320" w:hanging="360"/>
+      </w:pPr>
+      <w:rPr>
+        <w:rFonts w:ascii="Wingdings" w:hAnsi="Wingdings" w:hint="default"/>
+      </w:rPr>
+    </w:lvl>
+    <w:lvl w:ilvl="6" w:tplc="04160001" w:tentative="1">
+      <w:start w:val="1"/>
+      <w:numFmt w:val="bullet"/>
+      <w:lvlText w:val=""/>
+      <w:lvlJc w:val="left"/>
+      <w:pPr>
+        <w:ind w:left="5040" w:hanging="360"/>
+      </w:pPr>
+      <w:rPr>
+        <w:rFonts w:ascii="Symbol" w:hAnsi="Symbol" w:hint="default"/>
+      </w:rPr>
+    </w:lvl>
+    <w:lvl w:ilvl="7" w:tplc="04160003" w:tentative="1">
+      <w:start w:val="1"/>
+      <w:numFmt w:val="bullet"/>
+      <w:lvlText w:val="o"/>
+      <w:lvlJc w:val="left"/>
+      <w:pPr>
+        <w:ind w:left="5760" w:hanging="360"/>
+      </w:pPr>
+      <w:rPr>
+        <w:rFonts w:ascii="Courier New" w:hAnsi="Courier New" w:cs="Courier New" w:hint="default"/>
+      </w:rPr>
+    </w:lvl>
+    <w:lvl w:ilvl="8" w:tplc="04160005" w:tentative="1">
+      <w:start w:val="1"/>
+      <w:numFmt w:val="bullet"/>
+      <w:lvlText w:val=""/>
+      <w:lvlJc w:val="left"/>
+      <w:pPr>
+        <w:ind w:left="6480" w:hanging="360"/>
+      </w:pPr>
+      <w:rPr>
+        <w:rFonts w:ascii="Wingdings" w:hAnsi="Wingdings" w:hint="default"/>
+      </w:rPr>
+    </w:lvl>
+  </w:abstractNum>
+  <w:abstractNum w:abstractNumId="2" w15:restartNumberingAfterBreak="0">
+    <w:nsid w:val="58EB7042"/>
+    <w:multiLevelType w:val="multilevel"/>
+    <w:tmpl w:val="0416001D"/>
+    <w:lvl w:ilvl="0">
+      <w:start w:val="1"/>
+      <w:numFmt w:val="decimal"/>
+      <w:lvlText w:val="%1)"/>
+      <w:lvlJc w:val="left"/>
+      <w:pPr>
+        <w:ind w:left="360" w:hanging="360"/>
+      </w:pPr>
+    </w:lvl>
+    <w:lvl w:ilvl="1">
+      <w:start w:val="1"/>
+      <w:numFmt w:val="lowerLetter"/>
+      <w:lvlText w:val="%2)"/>
+      <w:lvlJc w:val="left"/>
+      <w:pPr>
+        <w:ind w:left="720" w:hanging="360"/>
+      </w:pPr>
+    </w:lvl>
+    <w:lvl w:ilvl="2">
+      <w:start w:val="1"/>
+      <w:numFmt w:val="lowerRoman"/>
+      <w:lvlText w:val="%3)"/>
+      <w:lvlJc w:val="left"/>
+      <w:pPr>
+        <w:ind w:left="1080" w:hanging="360"/>
+      </w:pPr>
+    </w:lvl>
+    <w:lvl w:ilvl="3">
+      <w:start w:val="1"/>
+      <w:numFmt w:val="decimal"/>
+      <w:lvlText w:val="(%4)"/>
+      <w:lvlJc w:val="left"/>
+      <w:pPr>
+        <w:ind w:left="1440" w:hanging="360"/>
+      </w:pPr>
+    </w:lvl>
+    <w:lvl w:ilvl="4">
+      <w:start w:val="1"/>
+      <w:numFmt w:val="lowerLetter"/>
+      <w:lvlText w:val="(%5)"/>
+      <w:lvlJc w:val="left"/>
+      <w:pPr>
+        <w:ind w:left="1800" w:hanging="360"/>
+      </w:pPr>
+    </w:lvl>
+    <w:lvl w:ilvl="5">
+      <w:start w:val="1"/>
+      <w:numFmt w:val="lowerRoman"/>
+      <w:lvlText w:val="(%6)"/>
+      <w:lvlJc w:val="left"/>
+      <w:pPr>
+        <w:ind w:left="2160" w:hanging="360"/>
+      </w:pPr>
+    </w:lvl>
+    <w:lvl w:ilvl="6">
+      <w:start w:val="1"/>
+      <w:numFmt w:val="decimal"/>
+      <w:lvlText w:val="%7."/>
+      <w:lvlJc w:val="left"/>
+      <w:pPr>
+        <w:ind w:left="2520" w:hanging="360"/>
+      </w:pPr>
+    </w:lvl>
+    <w:lvl w:ilvl="7">
+      <w:start w:val="1"/>
+      <w:numFmt w:val="lowerLetter"/>
+      <w:lvlText w:val="%8."/>
+      <w:lvlJc w:val="left"/>
+      <w:pPr>
+        <w:ind w:left="2880" w:hanging="360"/>
+      </w:pPr>
+    </w:lvl>
+    <w:lvl w:ilvl="8">
+      <w:start w:val="1"/>
+      <w:numFmt w:val="lowerRoman"/>
+      <w:lvlText w:val="%9."/>
+      <w:lvlJc w:val="left"/>
+      <w:pPr>
+        <w:ind w:left="3240" w:hanging="360"/>
+      </w:pPr>
+    </w:lvl>
+  </w:abstractNum>
+  <w:abstractNum w:abstractNumId="3" w15:restartNumberingAfterBreak="0">
+    <w:nsid w:val="6540102A"/>
+    <w:multiLevelType w:val="hybridMultilevel"/>
+    <w:tmpl w:val="B50064AC"/>
+    <w:lvl w:ilvl="0" w:tplc="04160001">
+      <w:start w:val="1"/>
+      <w:numFmt w:val="bullet"/>
+      <w:lvlText w:val=""/>
+      <w:lvlJc w:val="left"/>
+      <w:pPr>
+        <w:ind w:left="720" w:hanging="360"/>
+      </w:pPr>
+      <w:rPr>
+        <w:rFonts w:ascii="Symbol" w:hAnsi="Symbol" w:hint="default"/>
+      </w:rPr>
+    </w:lvl>
+    <w:lvl w:ilvl="1" w:tplc="04160003">
+      <w:start w:val="1"/>
+      <w:numFmt w:val="bullet"/>
+      <w:lvlText w:val="o"/>
+      <w:lvlJc w:val="left"/>
+      <w:pPr>
+        <w:ind w:left="1440" w:hanging="360"/>
+      </w:pPr>
+      <w:rPr>
+        <w:rFonts w:ascii="Courier New" w:hAnsi="Courier New" w:cs="Courier New" w:hint="default"/>
+      </w:rPr>
+    </w:lvl>
+    <w:lvl w:ilvl="2" w:tplc="04160005" w:tentative="1">
+      <w:start w:val="1"/>
+      <w:numFmt w:val="bullet"/>
+      <w:lvlText w:val=""/>
+      <w:lvlJc w:val="left"/>
+      <w:pPr>
+        <w:ind w:left="2160" w:hanging="360"/>
+      </w:pPr>
+      <w:rPr>
+        <w:rFonts w:ascii="Wingdings" w:hAnsi="Wingdings" w:hint="default"/>
+      </w:rPr>
+    </w:lvl>
+    <w:lvl w:ilvl="3" w:tplc="04160001" w:tentative="1">
+      <w:start w:val="1"/>
+      <w:numFmt w:val="bullet"/>
+      <w:lvlText w:val=""/>
+      <w:lvlJc w:val="left"/>
+      <w:pPr>
+        <w:ind w:left="2880" w:hanging="360"/>
+      </w:pPr>
+      <w:rPr>
+        <w:rFonts w:ascii="Symbol" w:hAnsi="Symbol" w:hint="default"/>
+      </w:rPr>
+    </w:lvl>
+    <w:lvl w:ilvl="4" w:tplc="04160003" w:tentative="1">
+      <w:start w:val="1"/>
+      <w:numFmt w:val="bullet"/>
+      <w:lvlText w:val="o"/>
+      <w:lvlJc w:val="left"/>
+      <w:pPr>
+        <w:ind w:left="3600" w:hanging="360"/>
+      </w:pPr>
+      <w:rPr>
+        <w:rFonts w:ascii="Courier New" w:hAnsi="Courier New" w:cs="Courier New" w:hint="default"/>
+      </w:rPr>
+    </w:lvl>
+    <w:lvl w:ilvl="5" w:tplc="04160005" w:tentative="1">
+      <w:start w:val="1"/>
+      <w:numFmt w:val="bullet"/>
+      <w:lvlText w:val=""/>
+      <w:lvlJc w:val="left"/>
+      <w:pPr>
+        <w:ind w:left="4320" w:hanging="360"/>
+      </w:pPr>
+      <w:rPr>
+        <w:rFonts w:ascii="Wingdings" w:hAnsi="Wingdings" w:hint="default"/>
+      </w:rPr>
+    </w:lvl>
+    <w:lvl w:ilvl="6" w:tplc="04160001" w:tentative="1">
+      <w:start w:val="1"/>
+      <w:numFmt w:val="bullet"/>
+      <w:lvlText w:val=""/>
+      <w:lvlJc w:val="left"/>
+      <w:pPr>
+        <w:ind w:left="5040" w:hanging="360"/>
+      </w:pPr>
+      <w:rPr>
+        <w:rFonts w:ascii="Symbol" w:hAnsi="Symbol" w:hint="default"/>
+      </w:rPr>
+    </w:lvl>
+    <w:lvl w:ilvl="7" w:tplc="04160003" w:tentative="1">
+      <w:start w:val="1"/>
+      <w:numFmt w:val="bullet"/>
+      <w:lvlText w:val="o"/>
+      <w:lvlJc w:val="left"/>
+      <w:pPr>
+        <w:ind w:left="5760" w:hanging="360"/>
+      </w:pPr>
+      <w:rPr>
+        <w:rFonts w:ascii="Courier New" w:hAnsi="Courier New" w:cs="Courier New" w:hint="default"/>
+      </w:rPr>
+    </w:lvl>
+    <w:lvl w:ilvl="8" w:tplc="04160005" w:tentative="1">
+      <w:start w:val="1"/>
+      <w:numFmt w:val="bullet"/>
+      <w:lvlText w:val=""/>
+      <w:lvlJc w:val="left"/>
+      <w:pPr>
+        <w:ind w:left="6480" w:hanging="360"/>
+      </w:pPr>
+      <w:rPr>
+        <w:rFonts w:ascii="Wingdings" w:hAnsi="Wingdings" w:hint="default"/>
+      </w:rPr>
+    </w:lvl>
+  </w:abstractNum>
+  <w:abstractNum w:abstractNumId="4" w15:restartNumberingAfterBreak="0">
+    <w:nsid w:val="6A07544B"/>
+    <w:multiLevelType w:val="multilevel"/>
+    <w:tmpl w:val="0416001D"/>
+    <w:lvl w:ilvl="0">
+      <w:start w:val="1"/>
+      <w:numFmt w:val="decimal"/>
+      <w:lvlText w:val="%1)"/>
+      <w:lvlJc w:val="left"/>
+      <w:pPr>
+        <w:ind w:left="360" w:hanging="360"/>
+      </w:pPr>
+    </w:lvl>
+    <w:lvl w:ilvl="1">
+      <w:start w:val="1"/>
+      <w:numFmt w:val="lowerLetter"/>
+      <w:lvlText w:val="%2)"/>
+      <w:lvlJc w:val="left"/>
+      <w:pPr>
+        <w:ind w:left="720" w:hanging="360"/>
+      </w:pPr>
+    </w:lvl>
+    <w:lvl w:ilvl="2">
+      <w:start w:val="1"/>
+      <w:numFmt w:val="lowerRoman"/>
+      <w:lvlText w:val="%3)"/>
+      <w:lvlJc w:val="left"/>
+      <w:pPr>
+        <w:ind w:left="1080" w:hanging="360"/>
+      </w:pPr>
+    </w:lvl>
+    <w:lvl w:ilvl="3">
+      <w:start w:val="1"/>
+      <w:numFmt w:val="decimal"/>
+      <w:lvlText w:val="(%4)"/>
+      <w:lvlJc w:val="left"/>
+      <w:pPr>
+        <w:ind w:left="1440" w:hanging="360"/>
+      </w:pPr>
+    </w:lvl>
+    <w:lvl w:ilvl="4">
+      <w:start w:val="1"/>
+      <w:numFmt w:val="lowerLetter"/>
+      <w:lvlText w:val="(%5)"/>
+      <w:lvlJc w:val="left"/>
+      <w:pPr>
+        <w:ind w:left="1800" w:hanging="360"/>
+      </w:pPr>
+    </w:lvl>
+    <w:lvl w:ilvl="5">
+      <w:start w:val="1"/>
+      <w:numFmt w:val="lowerRoman"/>
+      <w:lvlText w:val="(%6)"/>
+      <w:lvlJc w:val="left"/>
+      <w:pPr>
+        <w:ind w:left="2160" w:hanging="360"/>
+      </w:pPr>
+    </w:lvl>
+    <w:lvl w:ilvl="6">
+      <w:start w:val="1"/>
+      <w:numFmt w:val="decimal"/>
+      <w:lvlText w:val="%7."/>
+      <w:lvlJc w:val="left"/>
+      <w:pPr>
+        <w:ind w:left="2520" w:hanging="360"/>
+      </w:pPr>
+    </w:lvl>
+    <w:lvl w:ilvl="7">
+      <w:start w:val="1"/>
+      <w:numFmt w:val="lowerLetter"/>
+      <w:lvlText w:val="%8."/>
+      <w:lvlJc w:val="left"/>
+      <w:pPr>
+        <w:ind w:left="2880" w:hanging="360"/>
+      </w:pPr>
+    </w:lvl>
+    <w:lvl w:ilvl="8">
+      <w:start w:val="1"/>
+      <w:numFmt w:val="lowerRoman"/>
+      <w:lvlText w:val="%9."/>
+      <w:lvlJc w:val="left"/>
+      <w:pPr>
+        <w:ind w:left="3240" w:hanging="360"/>
+      </w:pPr>
+    </w:lvl>
+  </w:abstractNum>
+  <w:abstractNum w:abstractNumId="5" w15:restartNumberingAfterBreak="0">
     <w:nsid w:val="6E2B3EC8"/>
     <w:multiLevelType w:val="hybridMultilevel"/>
     <w:tmpl w:val="69F2DA1E"/>
@@ -1631,6 +3947,21 @@
     </w:lvl>
   </w:abstractNum>
   <w:num w:numId="1">
+    <w:abstractNumId w:val="5"/>
+  </w:num>
+  <w:num w:numId="2">
+    <w:abstractNumId w:val="4"/>
+  </w:num>
+  <w:num w:numId="3">
+    <w:abstractNumId w:val="2"/>
+  </w:num>
+  <w:num w:numId="4">
+    <w:abstractNumId w:val="1"/>
+  </w:num>
+  <w:num w:numId="5">
+    <w:abstractNumId w:val="3"/>
+  </w:num>
+  <w:num w:numId="6">
     <w:abstractNumId w:val="0"/>
   </w:num>
 </w:numbering>
@@ -2030,6 +4361,49 @@
     <w:name w:val="Normal"/>
     <w:qFormat/>
   </w:style>
+  <w:style w:type="paragraph" w:styleId="Heading1">
+    <w:name w:val="heading 1"/>
+    <w:basedOn w:val="Normal"/>
+    <w:next w:val="Normal"/>
+    <w:link w:val="Heading1Char"/>
+    <w:uiPriority w:val="9"/>
+    <w:qFormat/>
+    <w:rsid w:val="00D15470"/>
+    <w:pPr>
+      <w:keepNext/>
+      <w:keepLines/>
+      <w:spacing w:before="240" w:after="0"/>
+      <w:outlineLvl w:val="0"/>
+    </w:pPr>
+    <w:rPr>
+      <w:rFonts w:asciiTheme="majorHAnsi" w:eastAsiaTheme="majorEastAsia" w:hAnsiTheme="majorHAnsi" w:cstheme="majorBidi"/>
+      <w:color w:val="2E74B5" w:themeColor="accent1" w:themeShade="BF"/>
+      <w:sz w:val="32"/>
+      <w:szCs w:val="32"/>
+    </w:rPr>
+  </w:style>
+  <w:style w:type="paragraph" w:styleId="Heading2">
+    <w:name w:val="heading 2"/>
+    <w:basedOn w:val="Normal"/>
+    <w:next w:val="Normal"/>
+    <w:link w:val="Heading2Char"/>
+    <w:uiPriority w:val="9"/>
+    <w:unhideWhenUsed/>
+    <w:qFormat/>
+    <w:rsid w:val="00D15470"/>
+    <w:pPr>
+      <w:keepNext/>
+      <w:keepLines/>
+      <w:spacing w:before="40" w:after="0"/>
+      <w:outlineLvl w:val="1"/>
+    </w:pPr>
+    <w:rPr>
+      <w:rFonts w:asciiTheme="majorHAnsi" w:eastAsiaTheme="majorEastAsia" w:hAnsiTheme="majorHAnsi" w:cstheme="majorBidi"/>
+      <w:color w:val="2E74B5" w:themeColor="accent1" w:themeShade="BF"/>
+      <w:sz w:val="26"/>
+      <w:szCs w:val="26"/>
+    </w:rPr>
+  </w:style>
   <w:style w:type="character" w:default="1" w:styleId="DefaultParagraphFont">
     <w:name w:val="Default Paragraph Font"/>
     <w:uiPriority w:val="1"/>
@@ -2086,6 +4460,43 @@
       <w:ind w:left="720"/>
       <w:contextualSpacing/>
     </w:pPr>
+  </w:style>
+  <w:style w:type="character" w:customStyle="1" w:styleId="Heading1Char">
+    <w:name w:val="Heading 1 Char"/>
+    <w:basedOn w:val="DefaultParagraphFont"/>
+    <w:link w:val="Heading1"/>
+    <w:uiPriority w:val="9"/>
+    <w:rsid w:val="00D15470"/>
+    <w:rPr>
+      <w:rFonts w:asciiTheme="majorHAnsi" w:eastAsiaTheme="majorEastAsia" w:hAnsiTheme="majorHAnsi" w:cstheme="majorBidi"/>
+      <w:color w:val="2E74B5" w:themeColor="accent1" w:themeShade="BF"/>
+      <w:sz w:val="32"/>
+      <w:szCs w:val="32"/>
+    </w:rPr>
+  </w:style>
+  <w:style w:type="character" w:customStyle="1" w:styleId="Heading2Char">
+    <w:name w:val="Heading 2 Char"/>
+    <w:basedOn w:val="DefaultParagraphFont"/>
+    <w:link w:val="Heading2"/>
+    <w:uiPriority w:val="9"/>
+    <w:rsid w:val="00D15470"/>
+    <w:rPr>
+      <w:rFonts w:asciiTheme="majorHAnsi" w:eastAsiaTheme="majorEastAsia" w:hAnsiTheme="majorHAnsi" w:cstheme="majorBidi"/>
+      <w:color w:val="2E74B5" w:themeColor="accent1" w:themeShade="BF"/>
+      <w:sz w:val="26"/>
+      <w:szCs w:val="26"/>
+    </w:rPr>
+  </w:style>
+  <w:style w:type="character" w:styleId="Hyperlink">
+    <w:name w:val="Hyperlink"/>
+    <w:basedOn w:val="DefaultParagraphFont"/>
+    <w:uiPriority w:val="99"/>
+    <w:unhideWhenUsed/>
+    <w:rsid w:val="00B04DAF"/>
+    <w:rPr>
+      <w:color w:val="0563C1" w:themeColor="hyperlink"/>
+      <w:u w:val="single"/>
+    </w:rPr>
   </w:style>
 </w:styles>
 </file>

</xml_diff>